<commit_message>
[Leave] Revise PIS Phase III
</commit_message>
<xml_diff>
--- a/APP/Leave/doc/PIS/PIS_phaseIII.docx
+++ b/APP/Leave/doc/PIS/PIS_phaseIII.docx
@@ -66,7 +66,6 @@
                 <w:lang w:eastAsia="zh-TW"/>
               </w:rPr>
             </w:pPr>
-            <w:proofErr w:type="spellStart"/>
             <w:r>
               <w:rPr>
                 <w:rFonts w:ascii="Century Gothic" w:hAnsi="Century Gothic" w:cs="Arial" w:hint="eastAsia"/>
@@ -74,37 +73,7 @@
                 <w:sz w:val="24"/>
                 <w:szCs w:val="24"/>
               </w:rPr>
-              <w:t>QPlay</w:t>
-            </w:r>
-            <w:proofErr w:type="spellEnd"/>
-            <w:r>
-              <w:rPr>
-                <w:rFonts w:ascii="Century Gothic" w:hAnsi="Century Gothic" w:cs="Arial" w:hint="eastAsia"/>
-                <w:bCs/>
-                <w:sz w:val="24"/>
-                <w:szCs w:val="24"/>
-              </w:rPr>
-              <w:t xml:space="preserve"> </w:t>
-            </w:r>
-            <w:proofErr w:type="spellStart"/>
-            <w:r>
-              <w:rPr>
-                <w:rFonts w:ascii="Century Gothic" w:hAnsi="Century Gothic" w:cs="Arial" w:hint="eastAsia"/>
-                <w:bCs/>
-                <w:sz w:val="24"/>
-                <w:szCs w:val="24"/>
-              </w:rPr>
-              <w:t>LeaveAPP</w:t>
-            </w:r>
-            <w:proofErr w:type="spellEnd"/>
-            <w:r>
-              <w:rPr>
-                <w:rFonts w:ascii="Century Gothic" w:hAnsi="Century Gothic" w:cs="Arial" w:hint="eastAsia"/>
-                <w:bCs/>
-                <w:sz w:val="24"/>
-                <w:szCs w:val="24"/>
-              </w:rPr>
-              <w:t xml:space="preserve"> </w:t>
+              <w:t xml:space="preserve">QPlay LeaveAPP </w:t>
             </w:r>
             <w:r>
               <w:rPr>
@@ -7583,7 +7552,7 @@
         <w:pStyle w:val="Comment"/>
         <w:ind w:left="480" w:firstLineChars="0" w:firstLine="0"/>
         <w:rPr>
-          <w:rFonts w:eastAsia="PMingLiU" w:cs="Arial" w:hint="eastAsia"/>
+          <w:rFonts w:eastAsia="PMingLiU" w:cs="Arial"/>
           <w:i w:val="0"/>
           <w:color w:val="0000CC"/>
           <w:lang w:eastAsia="zh-TW"/>
@@ -7649,14 +7618,12 @@
         <w:pStyle w:val="Comment"/>
         <w:ind w:left="480" w:firstLineChars="0" w:firstLine="0"/>
         <w:rPr>
-          <w:rFonts w:eastAsia="PMingLiU" w:cs="Arial" w:hint="eastAsia"/>
+          <w:rFonts w:eastAsia="PMingLiU" w:cs="Arial"/>
           <w:i w:val="0"/>
           <w:color w:val="0000CC"/>
           <w:lang w:eastAsia="zh-TW"/>
         </w:rPr>
       </w:pPr>
-      <w:bookmarkStart w:id="5" w:name="_GoBack"/>
-      <w:bookmarkEnd w:id="5"/>
     </w:p>
     <w:p>
       <w:pPr>
@@ -7669,7 +7636,7 @@
           <w:lang w:eastAsia="zh-TW"/>
         </w:rPr>
       </w:pPr>
-      <w:bookmarkStart w:id="6" w:name="_Toc494286677"/>
+      <w:bookmarkStart w:id="5" w:name="_Toc494286677"/>
       <w:r>
         <w:rPr>
           <w:rFonts w:ascii="Century Gothic" w:eastAsia="文鼎中黑" w:hAnsi="Century Gothic" w:hint="eastAsia"/>
@@ -7706,7 +7673,7 @@
         </w:rPr>
         <w:t>)</w:t>
       </w:r>
-      <w:bookmarkEnd w:id="6"/>
+      <w:bookmarkEnd w:id="5"/>
     </w:p>
     <w:p>
       <w:pPr>
@@ -7787,7 +7754,7 @@
           <w:lang w:eastAsia="zh-TW"/>
         </w:rPr>
       </w:pPr>
-      <w:bookmarkStart w:id="7" w:name="_Toc494286678"/>
+      <w:bookmarkStart w:id="6" w:name="_Toc494286678"/>
       <w:r>
         <w:rPr>
           <w:rFonts w:ascii="Century Gothic" w:eastAsia="文鼎中黑" w:hAnsi="Century Gothic" w:hint="eastAsia"/>
@@ -7824,7 +7791,7 @@
         </w:rPr>
         <w:t>)</w:t>
       </w:r>
-      <w:bookmarkEnd w:id="7"/>
+      <w:bookmarkEnd w:id="6"/>
     </w:p>
     <w:p>
       <w:pPr>
@@ -7860,7 +7827,7 @@
         </w:rPr>
         <w:t xml:space="preserve"> </w:t>
       </w:r>
-      <w:bookmarkStart w:id="8" w:name="_Toc494286679"/>
+      <w:bookmarkStart w:id="7" w:name="_Toc494286679"/>
       <w:r>
         <w:rPr>
           <w:rFonts w:ascii="Century Gothic" w:eastAsia="文鼎中黑" w:hAnsi="Century Gothic" w:hint="eastAsia"/>
@@ -7900,7 +7867,7 @@
         </w:rPr>
         <w:t>)</w:t>
       </w:r>
-      <w:bookmarkEnd w:id="8"/>
+      <w:bookmarkEnd w:id="7"/>
     </w:p>
     <w:p>
       <w:pPr>
@@ -8001,31 +7968,16 @@
         </w:rPr>
         <w:t>文件存在（</w:t>
       </w:r>
-      <w:r>
-        <w:fldChar w:fldCharType="begin"/>
-      </w:r>
-      <w:r>
-        <w:instrText xml:space="preserve"> HYPERLINK "../../../../Documents%20and%20Settings/joseph.chien/Local%20Settings/Temporary%20Internet%20Files/OLK5/S-System-DbSchema_v2.0.xls" </w:instrText>
-      </w:r>
-      <w:r>
-        <w:fldChar w:fldCharType="separate"/>
-      </w:r>
-      <w:r>
-        <w:rPr>
-          <w:rStyle w:val="a6"/>
-          <w:rFonts w:ascii="Century Gothic" w:eastAsia="文鼎中黑" w:hAnsi="Century Gothic" w:hint="eastAsia"/>
-          <w:color w:val="0000CC"/>
-        </w:rPr>
-        <w:t xml:space="preserve"> Database Schema Design</w:t>
-      </w:r>
-      <w:r>
-        <w:rPr>
-          <w:rStyle w:val="a6"/>
-          <w:rFonts w:ascii="Century Gothic" w:eastAsia="文鼎中黑" w:hAnsi="Century Gothic"/>
-          <w:color w:val="0000CC"/>
-        </w:rPr>
-        <w:fldChar w:fldCharType="end"/>
-      </w:r>
+      <w:hyperlink r:id="rId12" w:history="1">
+        <w:r>
+          <w:rPr>
+            <w:rStyle w:val="a6"/>
+            <w:rFonts w:ascii="Century Gothic" w:eastAsia="文鼎中黑" w:hAnsi="Century Gothic" w:hint="eastAsia"/>
+            <w:color w:val="0000CC"/>
+          </w:rPr>
+          <w:t xml:space="preserve"> Database Schema Design</w:t>
+        </w:r>
+      </w:hyperlink>
       <w:r>
         <w:rPr>
           <w:rFonts w:ascii="Century Gothic" w:eastAsia="文鼎中黑" w:hint="eastAsia"/>
@@ -8102,8 +8054,8 @@
           <w:lang w:eastAsia="zh-TW"/>
         </w:rPr>
       </w:pPr>
-      <w:bookmarkStart w:id="9" w:name="_Toc121311429"/>
-      <w:bookmarkStart w:id="10" w:name="_Toc494286680"/>
+      <w:bookmarkStart w:id="8" w:name="_Toc121311429"/>
+      <w:bookmarkStart w:id="9" w:name="_Toc494286680"/>
       <w:r>
         <w:rPr>
           <w:rFonts w:ascii="Century Gothic" w:eastAsia="文鼎中黑" w:hAnsi="Century Gothic" w:hint="eastAsia"/>
@@ -8131,7 +8083,7 @@
         </w:rPr>
         <w:t>Database Object List</w:t>
       </w:r>
-      <w:bookmarkEnd w:id="9"/>
+      <w:bookmarkEnd w:id="8"/>
       <w:r>
         <w:rPr>
           <w:rFonts w:ascii="Century Gothic" w:eastAsia="文鼎中黑" w:hAnsi="Century Gothic" w:hint="eastAsia"/>
@@ -8141,7 +8093,7 @@
         </w:rPr>
         <w:t>)</w:t>
       </w:r>
-      <w:bookmarkEnd w:id="10"/>
+      <w:bookmarkEnd w:id="9"/>
     </w:p>
     <w:p>
       <w:pPr>
@@ -8214,23 +8166,7 @@
           <w:rFonts w:ascii="Century Gothic" w:eastAsia="文鼎中黑" w:hAnsi="Century Gothic"/>
           <w:color w:val="008000"/>
         </w:rPr>
-        <w:t xml:space="preserve">ist, such as: table, </w:t>
-      </w:r>
-      <w:proofErr w:type="gramStart"/>
-      <w:r>
-        <w:rPr>
-          <w:rFonts w:ascii="Century Gothic" w:eastAsia="文鼎中黑" w:hAnsi="Century Gothic"/>
-          <w:color w:val="008000"/>
-        </w:rPr>
-        <w:t>view ,</w:t>
-      </w:r>
-      <w:proofErr w:type="gramEnd"/>
-      <w:r>
-        <w:rPr>
-          <w:rFonts w:ascii="Century Gothic" w:eastAsia="文鼎中黑" w:hAnsi="Century Gothic"/>
-          <w:color w:val="008000"/>
-        </w:rPr>
-        <w:t xml:space="preserve"> store</w:t>
+        <w:t>ist, such as: table, view , store</w:t>
       </w:r>
       <w:r>
         <w:rPr>
@@ -8289,8 +8225,8 @@
                 <w:lang w:eastAsia="zh-TW"/>
               </w:rPr>
             </w:pPr>
-            <w:bookmarkStart w:id="11" w:name="_Toc121311430"/>
-            <w:bookmarkStart w:id="12" w:name="_Toc119679349"/>
+            <w:bookmarkStart w:id="10" w:name="_Toc121311430"/>
+            <w:bookmarkStart w:id="11" w:name="_Toc119679349"/>
             <w:r>
               <w:rPr>
                 <w:rFonts w:ascii="Century Gothic" w:eastAsia="文鼎中黑" w:hAnsi="Century Gothic" w:hint="eastAsia"/>
@@ -8815,7 +8751,7 @@
           <w:szCs w:val="28"/>
         </w:rPr>
       </w:pPr>
-      <w:bookmarkStart w:id="13" w:name="_Toc494286681"/>
+      <w:bookmarkStart w:id="12" w:name="_Toc494286681"/>
       <w:r>
         <w:rPr>
           <w:rFonts w:ascii="Century Gothic" w:eastAsia="文鼎中黑" w:hAnsi="Century Gothic" w:hint="eastAsia"/>
@@ -8834,9 +8770,9 @@
         </w:rPr>
         <w:t xml:space="preserve"> (</w:t>
       </w:r>
+      <w:bookmarkEnd w:id="10"/>
       <w:bookmarkEnd w:id="11"/>
       <w:bookmarkEnd w:id="12"/>
-      <w:bookmarkEnd w:id="13"/>
       <w:r>
         <w:rPr>
           <w:rFonts w:ascii="Century Gothic" w:eastAsia="文鼎中黑" w:hAnsi="Century Gothic"/>
@@ -8887,7 +8823,7 @@
                     </pic:cNvPicPr>
                   </pic:nvPicPr>
                   <pic:blipFill>
-                    <a:blip r:embed="rId12">
+                    <a:blip r:embed="rId13">
                       <a:extLst>
                         <a:ext uri="{28A0092B-C50C-407E-A947-70E740481C1C}">
                           <a14:useLocalDpi xmlns:a14="http://schemas.microsoft.com/office/drawing/2010/main" val="0"/>
@@ -9012,7 +8948,6 @@
         </w:rPr>
         <w:t xml:space="preserve">customer API: </w:t>
       </w:r>
-      <w:proofErr w:type="spellStart"/>
       <w:r>
         <w:rPr>
           <w:rFonts w:eastAsia="新細明體"/>
@@ -9025,7 +8960,6 @@
         </w:rPr>
         <w:t>UserAuthority</w:t>
       </w:r>
-      <w:proofErr w:type="spellEnd"/>
       <w:r>
         <w:rPr>
           <w:rFonts w:eastAsia="新細明體" w:hint="eastAsia"/>
@@ -9033,7 +8967,6 @@
         </w:rPr>
         <w:t>回傳資料</w:t>
       </w:r>
-      <w:proofErr w:type="spellStart"/>
       <w:r>
         <w:rPr>
           <w:rFonts w:ascii="Calibri" w:eastAsia="新細明體" w:hAnsi="Calibri"/>
@@ -9041,7 +8974,6 @@
         </w:rPr>
         <w:t>AuthorizedSite</w:t>
       </w:r>
-      <w:proofErr w:type="spellEnd"/>
       <w:r>
         <w:rPr>
           <w:rFonts w:ascii="Calibri" w:eastAsia="新細明體" w:hAnsi="Calibri" w:hint="eastAsia"/>
@@ -9071,7 +9003,6 @@
           <w:numId w:val="16"/>
         </w:numPr>
         <w:rPr>
-          <w:rFonts w:hint="eastAsia"/>
           <w:sz w:val="18"/>
           <w:szCs w:val="18"/>
         </w:rPr>
@@ -9136,7 +9067,6 @@
         </w:rPr>
         <w:t xml:space="preserve">customer API: </w:t>
       </w:r>
-      <w:proofErr w:type="spellStart"/>
       <w:r>
         <w:rPr>
           <w:rFonts w:eastAsia="新細明體"/>
@@ -9149,7 +9079,6 @@
         </w:rPr>
         <w:t>UserAuthority</w:t>
       </w:r>
-      <w:proofErr w:type="spellEnd"/>
       <w:r>
         <w:rPr>
           <w:rFonts w:eastAsia="新細明體" w:hint="eastAsia"/>
@@ -9157,7 +9086,6 @@
         </w:rPr>
         <w:t>回傳資料</w:t>
       </w:r>
-      <w:proofErr w:type="spellStart"/>
       <w:r>
         <w:rPr>
           <w:rFonts w:eastAsia="新細明體" w:cs="Arial"/>
@@ -9165,7 +9093,6 @@
         </w:rPr>
         <w:t>DefaultSite</w:t>
       </w:r>
-      <w:proofErr w:type="spellEnd"/>
       <w:r>
         <w:rPr>
           <w:rFonts w:ascii="Calibri" w:eastAsia="新細明體" w:hAnsi="Calibri" w:hint="eastAsia"/>
@@ -9273,7 +9200,6 @@
         </w:rPr>
         <w:t xml:space="preserve">customer API: </w:t>
       </w:r>
-      <w:proofErr w:type="spellStart"/>
       <w:r>
         <w:rPr>
           <w:rFonts w:eastAsia="新細明體"/>
@@ -9286,7 +9212,6 @@
         </w:rPr>
         <w:t>UserAuthority</w:t>
       </w:r>
-      <w:proofErr w:type="spellEnd"/>
       <w:r>
         <w:rPr>
           <w:rFonts w:eastAsia="新細明體" w:hint="eastAsia"/>
@@ -9294,7 +9219,6 @@
         </w:rPr>
         <w:t>回傳資料</w:t>
       </w:r>
-      <w:proofErr w:type="spellStart"/>
       <w:r>
         <w:rPr>
           <w:rFonts w:eastAsia="新細明體" w:cs="Arial"/>
@@ -9302,7 +9226,6 @@
         </w:rPr>
         <w:t>DefaultSite</w:t>
       </w:r>
-      <w:proofErr w:type="spellEnd"/>
       <w:r>
         <w:rPr>
           <w:rFonts w:ascii="Calibri" w:eastAsia="新細明體" w:hAnsi="Calibri" w:hint="eastAsia"/>
@@ -9389,7 +9312,6 @@
         </w:rPr>
         <w:t xml:space="preserve">customer API: </w:t>
       </w:r>
-      <w:proofErr w:type="spellStart"/>
       <w:r>
         <w:rPr>
           <w:rFonts w:eastAsia="新細明體"/>
@@ -9402,7 +9324,6 @@
         </w:rPr>
         <w:t>UserAuthority</w:t>
       </w:r>
-      <w:proofErr w:type="spellEnd"/>
       <w:r>
         <w:rPr>
           <w:rFonts w:eastAsia="新細明體" w:hint="eastAsia"/>
@@ -9410,7 +9331,6 @@
         </w:rPr>
         <w:t>回傳資料</w:t>
       </w:r>
-      <w:proofErr w:type="spellStart"/>
       <w:r>
         <w:rPr>
           <w:rFonts w:eastAsia="新細明體" w:cs="Arial"/>
@@ -9418,7 +9338,6 @@
         </w:rPr>
         <w:t>DefaultSite</w:t>
       </w:r>
-      <w:proofErr w:type="spellEnd"/>
       <w:r>
         <w:rPr>
           <w:rFonts w:ascii="Calibri" w:eastAsia="新細明體" w:hAnsi="Calibri" w:hint="eastAsia"/>
@@ -9522,7 +9441,7 @@
                     </pic:cNvPicPr>
                   </pic:nvPicPr>
                   <pic:blipFill>
-                    <a:blip r:embed="rId13">
+                    <a:blip r:embed="rId14">
                       <a:extLst>
                         <a:ext uri="{28A0092B-C50C-407E-A947-70E740481C1C}">
                           <a14:useLocalDpi xmlns:a14="http://schemas.microsoft.com/office/drawing/2010/main" val="0"/>
@@ -9635,7 +9554,6 @@
         </w:rPr>
         <w:t xml:space="preserve">ustomer API: </w:t>
       </w:r>
-      <w:proofErr w:type="spellStart"/>
       <w:r>
         <w:rPr>
           <w:rFonts w:eastAsia="新細明體"/>
@@ -9652,7 +9570,6 @@
         </w:rPr>
         <w:t>UserAuthority</w:t>
       </w:r>
-      <w:proofErr w:type="spellEnd"/>
       <w:r>
         <w:rPr>
           <w:rFonts w:eastAsia="新細明體" w:hint="eastAsia"/>
@@ -9746,7 +9663,6 @@
         </w:rPr>
         <w:t xml:space="preserve">customer API: </w:t>
       </w:r>
-      <w:proofErr w:type="spellStart"/>
       <w:r>
         <w:rPr>
           <w:rFonts w:eastAsia="新細明體" w:hAnsi="新細明體"/>
@@ -9761,7 +9677,6 @@
         </w:rPr>
         <w:t>EmployeeData</w:t>
       </w:r>
-      <w:proofErr w:type="spellEnd"/>
       <w:r>
         <w:rPr>
           <w:rFonts w:eastAsia="新細明體" w:hAnsi="新細明體" w:hint="eastAsia"/>
@@ -9889,9 +9804,17 @@
           <w:szCs w:val="18"/>
           <w:lang w:eastAsia="zh-TW"/>
         </w:rPr>
-        <w:t xml:space="preserve"> </w:t>
-      </w:r>
-      <w:proofErr w:type="spellStart"/>
+        <w:t xml:space="preserve"> QueryCalendarData</w:t>
+      </w:r>
+      <w:r>
+        <w:rPr>
+          <w:rFonts w:eastAsia="新細明體" w:cs="Arial" w:hint="eastAsia"/>
+          <w:sz w:val="18"/>
+          <w:szCs w:val="18"/>
+          <w:lang w:eastAsia="zh-TW"/>
+        </w:rPr>
+        <w:t xml:space="preserve"> &amp; customer API:</w:t>
+      </w:r>
       <w:r>
         <w:rPr>
           <w:rFonts w:eastAsia="新細明體" w:cs="Arial"/>
@@ -9899,9 +9822,17 @@
           <w:szCs w:val="18"/>
           <w:lang w:eastAsia="zh-TW"/>
         </w:rPr>
-        <w:t>QueryCalendarData</w:t>
-      </w:r>
-      <w:proofErr w:type="spellEnd"/>
+        <w:t xml:space="preserve"> GetDefaultSetting</w:t>
+      </w:r>
+      <w:r>
+        <w:rPr>
+          <w:rFonts w:eastAsia="新細明體" w:cs="Arial"/>
+          <w:sz w:val="18"/>
+          <w:szCs w:val="18"/>
+          <w:lang w:eastAsia="zh-TW"/>
+        </w:rPr>
+        <w:t xml:space="preserve">, </w:t>
+      </w:r>
       <w:r>
         <w:rPr>
           <w:rFonts w:eastAsia="新細明體" w:cs="Arial" w:hint="eastAsia"/>
@@ -9909,36 +9840,7 @@
           <w:szCs w:val="18"/>
           <w:lang w:eastAsia="zh-TW"/>
         </w:rPr>
-        <w:t xml:space="preserve"> &amp; customer API:</w:t>
-      </w:r>
-      <w:r>
-        <w:rPr>
-          <w:rFonts w:eastAsia="新細明體" w:cs="Arial"/>
-          <w:sz w:val="18"/>
-          <w:szCs w:val="18"/>
-          <w:lang w:eastAsia="zh-TW"/>
-        </w:rPr>
-        <w:t xml:space="preserve"> </w:t>
-      </w:r>
-      <w:proofErr w:type="spellStart"/>
-      <w:r>
-        <w:rPr>
-          <w:rFonts w:eastAsia="新細明體" w:cs="Arial"/>
-          <w:sz w:val="18"/>
-          <w:szCs w:val="18"/>
-          <w:lang w:eastAsia="zh-TW"/>
-        </w:rPr>
-        <w:t>GetDefaultSetting</w:t>
-      </w:r>
-      <w:proofErr w:type="spellEnd"/>
-      <w:r>
-        <w:rPr>
-          <w:rFonts w:eastAsia="新細明體" w:cs="Arial"/>
-          <w:sz w:val="18"/>
-          <w:szCs w:val="18"/>
-          <w:lang w:eastAsia="zh-TW"/>
-        </w:rPr>
-        <w:t xml:space="preserve">, </w:t>
+        <w:t>在代理模式下呼叫</w:t>
       </w:r>
       <w:r>
         <w:rPr>
@@ -9947,7 +9849,7 @@
           <w:szCs w:val="18"/>
           <w:lang w:eastAsia="zh-TW"/>
         </w:rPr>
-        <w:t>在代理模式下呼叫</w:t>
+        <w:t>customer API</w:t>
       </w:r>
       <w:r>
         <w:rPr>
@@ -9956,7 +9858,7 @@
           <w:szCs w:val="18"/>
           <w:lang w:eastAsia="zh-TW"/>
         </w:rPr>
-        <w:t>customer API</w:t>
+        <w:t>時</w:t>
       </w:r>
       <w:r>
         <w:rPr>
@@ -9965,28 +9867,8 @@
           <w:szCs w:val="18"/>
           <w:lang w:eastAsia="zh-TW"/>
         </w:rPr>
-        <w:t>時</w:t>
-      </w:r>
-      <w:r>
-        <w:rPr>
-          <w:rFonts w:eastAsia="新細明體" w:cs="Arial" w:hint="eastAsia"/>
-          <w:sz w:val="18"/>
-          <w:szCs w:val="18"/>
-          <w:lang w:eastAsia="zh-TW"/>
-        </w:rPr>
-        <w:t xml:space="preserve">, </w:t>
-      </w:r>
-      <w:proofErr w:type="spellStart"/>
-      <w:r>
-        <w:rPr>
-          <w:rFonts w:eastAsia="新細明體" w:cs="Arial" w:hint="eastAsia"/>
-          <w:sz w:val="18"/>
-          <w:szCs w:val="18"/>
-          <w:lang w:eastAsia="zh-TW"/>
-        </w:rPr>
-        <w:t>empno</w:t>
-      </w:r>
-      <w:proofErr w:type="spellEnd"/>
+        <w:t>, empno</w:t>
+      </w:r>
       <w:r>
         <w:rPr>
           <w:rFonts w:eastAsia="新細明體" w:cs="Arial" w:hint="eastAsia"/>
@@ -10168,7 +10050,7 @@
                     </pic:cNvPicPr>
                   </pic:nvPicPr>
                   <pic:blipFill>
-                    <a:blip r:embed="rId14">
+                    <a:blip r:embed="rId15">
                       <a:extLst>
                         <a:ext uri="{28A0092B-C50C-407E-A947-70E740481C1C}">
                           <a14:useLocalDpi xmlns:a14="http://schemas.microsoft.com/office/drawing/2010/main" val="0"/>
@@ -10445,7 +10327,6 @@
         </w:rPr>
         <w:t xml:space="preserve">customer API: </w:t>
       </w:r>
-      <w:proofErr w:type="spellStart"/>
       <w:r>
         <w:rPr>
           <w:rFonts w:eastAsia="新細明體" w:cs="Arial"/>
@@ -10455,7 +10336,6 @@
         </w:rPr>
         <w:t>SendModifyAttendanceFormData</w:t>
       </w:r>
-      <w:proofErr w:type="spellEnd"/>
       <w:r>
         <w:rPr>
           <w:rFonts w:eastAsia="新細明體" w:cs="Arial" w:hint="eastAsia"/>
@@ -10639,7 +10519,7 @@
                     </pic:cNvPicPr>
                   </pic:nvPicPr>
                   <pic:blipFill>
-                    <a:blip r:embed="rId15">
+                    <a:blip r:embed="rId16">
                       <a:extLst>
                         <a:ext uri="{28A0092B-C50C-407E-A947-70E740481C1C}">
                           <a14:useLocalDpi xmlns:a14="http://schemas.microsoft.com/office/drawing/2010/main" val="0"/>
@@ -10676,7 +10556,6 @@
         <w:pStyle w:val="Comment"/>
         <w:ind w:firstLineChars="0" w:firstLine="0"/>
         <w:rPr>
-          <w:rFonts w:hint="eastAsia"/>
           <w:noProof/>
           <w:lang w:eastAsia="zh-TW"/>
         </w:rPr>
@@ -10775,7 +10654,6 @@
         </w:rPr>
         <w:t>(</w:t>
       </w:r>
-      <w:proofErr w:type="spellStart"/>
       <w:r>
         <w:rPr>
           <w:rFonts w:eastAsia="新細明體" w:cs="Arial"/>
@@ -10803,7 +10681,6 @@
         </w:rPr>
         <w:t>Hours</w:t>
       </w:r>
-      <w:proofErr w:type="spellEnd"/>
       <w:r>
         <w:rPr>
           <w:rFonts w:eastAsia="新細明體" w:cs="Arial" w:hint="eastAsia"/>
@@ -10873,7 +10750,6 @@
         </w:rPr>
         <w:t xml:space="preserve">customer API: </w:t>
       </w:r>
-      <w:proofErr w:type="spellStart"/>
       <w:r>
         <w:rPr>
           <w:rFonts w:eastAsia="新細明體" w:cs="Arial"/>
@@ -10883,7 +10759,6 @@
         </w:rPr>
         <w:t>SendModifyAttendanceFormData</w:t>
       </w:r>
-      <w:proofErr w:type="spellEnd"/>
       <w:r>
         <w:rPr>
           <w:rFonts w:eastAsia="新細明體" w:cs="Arial" w:hint="eastAsia"/>
@@ -11027,7 +10902,7 @@
           <w:numId w:val="16"/>
         </w:numPr>
         <w:rPr>
-          <w:rFonts w:eastAsia="新細明體" w:cs="Arial" w:hint="eastAsia"/>
+          <w:rFonts w:eastAsia="新細明體" w:cs="Arial"/>
           <w:sz w:val="18"/>
           <w:szCs w:val="18"/>
           <w:lang w:eastAsia="zh-TW"/>
@@ -11191,7 +11066,6 @@
         </w:rPr>
         <w:t xml:space="preserve">customer API: </w:t>
       </w:r>
-      <w:proofErr w:type="spellStart"/>
       <w:r>
         <w:rPr>
           <w:rFonts w:eastAsia="新細明體" w:cs="Arial"/>
@@ -11219,7 +11093,6 @@
         </w:rPr>
         <w:t>FormData</w:t>
       </w:r>
-      <w:proofErr w:type="spellEnd"/>
       <w:r>
         <w:rPr>
           <w:rFonts w:eastAsia="新細明體" w:cs="Arial" w:hint="eastAsia"/>
@@ -11414,7 +11287,7 @@
                     </pic:cNvPicPr>
                   </pic:nvPicPr>
                   <pic:blipFill>
-                    <a:blip r:embed="rId16">
+                    <a:blip r:embed="rId17">
                       <a:extLst>
                         <a:ext uri="{28A0092B-C50C-407E-A947-70E740481C1C}">
                           <a14:useLocalDpi xmlns:a14="http://schemas.microsoft.com/office/drawing/2010/main" val="0"/>
@@ -11451,7 +11324,6 @@
         <w:pStyle w:val="Comment"/>
         <w:ind w:firstLineChars="0" w:firstLine="0"/>
         <w:rPr>
-          <w:rFonts w:hint="eastAsia"/>
           <w:noProof/>
           <w:lang w:eastAsia="zh-TW"/>
         </w:rPr>
@@ -11489,12 +11361,39 @@
           <w:numId w:val="16"/>
         </w:numPr>
         <w:rPr>
+          <w:rFonts w:eastAsia="新細明體" w:cs="Arial"/>
+          <w:sz w:val="18"/>
+          <w:szCs w:val="18"/>
+          <w:lang w:eastAsia="zh-TW"/>
+        </w:rPr>
+      </w:pPr>
+      <w:r>
+        <w:rPr>
+          <w:rFonts w:eastAsia="新細明體" w:cs="Arial"/>
+          <w:sz w:val="18"/>
+          <w:szCs w:val="18"/>
+          <w:lang w:eastAsia="zh-TW"/>
+        </w:rPr>
+        <w:t xml:space="preserve">(1.) </w:t>
+      </w:r>
+      <w:r>
+        <w:rPr>
           <w:rFonts w:eastAsia="新細明體" w:cs="Arial" w:hint="eastAsia"/>
           <w:sz w:val="18"/>
           <w:szCs w:val="18"/>
           <w:lang w:eastAsia="zh-TW"/>
         </w:rPr>
-      </w:pPr>
+        <w:t>呼叫</w:t>
+      </w:r>
+      <w:r>
+        <w:rPr>
+          <w:rFonts w:eastAsia="新細明體" w:cs="Arial" w:hint="eastAsia"/>
+          <w:sz w:val="18"/>
+          <w:szCs w:val="18"/>
+          <w:lang w:eastAsia="zh-TW"/>
+        </w:rPr>
+        <w:t xml:space="preserve">customer API: </w:t>
+      </w:r>
       <w:r>
         <w:rPr>
           <w:rFonts w:eastAsia="新細明體" w:cs="Arial"/>
@@ -11502,7 +11401,7 @@
           <w:szCs w:val="18"/>
           <w:lang w:eastAsia="zh-TW"/>
         </w:rPr>
-        <w:t xml:space="preserve">(1.) </w:t>
+        <w:t>QueryEmployee</w:t>
       </w:r>
       <w:r>
         <w:rPr>
@@ -11511,45 +11410,7 @@
           <w:szCs w:val="18"/>
           <w:lang w:eastAsia="zh-TW"/>
         </w:rPr>
-        <w:t>呼叫</w:t>
-      </w:r>
-      <w:r>
-        <w:rPr>
-          <w:rFonts w:eastAsia="新細明體" w:cs="Arial" w:hint="eastAsia"/>
-          <w:sz w:val="18"/>
-          <w:szCs w:val="18"/>
-          <w:lang w:eastAsia="zh-TW"/>
-        </w:rPr>
-        <w:t xml:space="preserve">customer API: </w:t>
-      </w:r>
-      <w:proofErr w:type="spellStart"/>
-      <w:r>
-        <w:rPr>
-          <w:rFonts w:eastAsia="新細明體" w:cs="Arial"/>
-          <w:sz w:val="18"/>
-          <w:szCs w:val="18"/>
-          <w:lang w:eastAsia="zh-TW"/>
-        </w:rPr>
-        <w:t>QueryEmployee</w:t>
-      </w:r>
-      <w:r>
-        <w:rPr>
-          <w:rFonts w:eastAsia="新細明體" w:cs="Arial" w:hint="eastAsia"/>
-          <w:sz w:val="18"/>
-          <w:szCs w:val="18"/>
-          <w:lang w:eastAsia="zh-TW"/>
-        </w:rPr>
-        <w:t>OvertimeForm</w:t>
-      </w:r>
-      <w:proofErr w:type="spellEnd"/>
-      <w:r>
-        <w:rPr>
-          <w:rFonts w:eastAsia="新細明體" w:cs="Arial" w:hint="eastAsia"/>
-          <w:sz w:val="18"/>
-          <w:szCs w:val="18"/>
-          <w:lang w:eastAsia="zh-TW"/>
-        </w:rPr>
-        <w:t xml:space="preserve">, </w:t>
+        <w:t xml:space="preserve">OvertimeForm, </w:t>
       </w:r>
       <w:r>
         <w:rPr>
@@ -11569,12 +11430,39 @@
         </w:numPr>
         <w:jc w:val="left"/>
         <w:rPr>
+          <w:rFonts w:eastAsia="新細明體" w:cs="Arial"/>
+          <w:sz w:val="18"/>
+          <w:szCs w:val="18"/>
+          <w:lang w:eastAsia="zh-TW"/>
+        </w:rPr>
+      </w:pPr>
+      <w:r>
+        <w:rPr>
+          <w:rFonts w:eastAsia="新細明體" w:cs="Arial"/>
+          <w:sz w:val="18"/>
+          <w:szCs w:val="18"/>
+          <w:lang w:eastAsia="zh-TW"/>
+        </w:rPr>
+        <w:t xml:space="preserve">(2.) </w:t>
+      </w:r>
+      <w:r>
+        <w:rPr>
           <w:rFonts w:eastAsia="新細明體" w:cs="Arial" w:hint="eastAsia"/>
           <w:sz w:val="18"/>
           <w:szCs w:val="18"/>
           <w:lang w:eastAsia="zh-TW"/>
         </w:rPr>
-      </w:pPr>
+        <w:t>點擊假單呼叫</w:t>
+      </w:r>
+      <w:r>
+        <w:rPr>
+          <w:rFonts w:eastAsia="新細明體" w:cs="Arial" w:hint="eastAsia"/>
+          <w:sz w:val="18"/>
+          <w:szCs w:val="18"/>
+          <w:lang w:eastAsia="zh-TW"/>
+        </w:rPr>
+        <w:t>customer API:</w:t>
+      </w:r>
       <w:r>
         <w:rPr>
           <w:rFonts w:eastAsia="新細明體" w:cs="Arial"/>
@@ -11582,7 +11470,7 @@
           <w:szCs w:val="18"/>
           <w:lang w:eastAsia="zh-TW"/>
         </w:rPr>
-        <w:t xml:space="preserve">(2.) </w:t>
+        <w:t xml:space="preserve"> </w:t>
       </w:r>
       <w:r>
         <w:rPr>
@@ -11591,16 +11479,7 @@
           <w:szCs w:val="18"/>
           <w:lang w:eastAsia="zh-TW"/>
         </w:rPr>
-        <w:t>點擊假單呼叫</w:t>
-      </w:r>
-      <w:r>
-        <w:rPr>
-          <w:rFonts w:eastAsia="新細明體" w:cs="Arial" w:hint="eastAsia"/>
-          <w:sz w:val="18"/>
-          <w:szCs w:val="18"/>
-          <w:lang w:eastAsia="zh-TW"/>
-        </w:rPr>
-        <w:t>customer API:</w:t>
+        <w:t>Overtime</w:t>
       </w:r>
       <w:r>
         <w:rPr>
@@ -11609,28 +11488,8 @@
           <w:szCs w:val="18"/>
           <w:lang w:eastAsia="zh-TW"/>
         </w:rPr>
-        <w:t xml:space="preserve"> </w:t>
-      </w:r>
-      <w:proofErr w:type="spellStart"/>
-      <w:r>
-        <w:rPr>
-          <w:rFonts w:eastAsia="新細明體" w:cs="Arial" w:hint="eastAsia"/>
-          <w:sz w:val="18"/>
-          <w:szCs w:val="18"/>
-          <w:lang w:eastAsia="zh-TW"/>
-        </w:rPr>
-        <w:t>Overtime</w:t>
-      </w:r>
-      <w:r>
-        <w:rPr>
-          <w:rFonts w:eastAsia="新細明體" w:cs="Arial"/>
-          <w:sz w:val="18"/>
-          <w:szCs w:val="18"/>
-          <w:lang w:eastAsia="zh-TW"/>
-        </w:rPr>
         <w:t>FormDetail</w:t>
       </w:r>
-      <w:proofErr w:type="spellEnd"/>
       <w:r>
         <w:rPr>
           <w:rFonts w:eastAsia="新細明體" w:cs="Arial" w:hint="eastAsia"/>
@@ -11990,7 +11849,7 @@
           <w:numId w:val="16"/>
         </w:numPr>
         <w:rPr>
-          <w:rFonts w:eastAsia="新細明體" w:cs="Arial" w:hint="eastAsia"/>
+          <w:rFonts w:eastAsia="新細明體" w:cs="Arial"/>
           <w:sz w:val="18"/>
           <w:szCs w:val="18"/>
           <w:lang w:eastAsia="zh-TW"/>
@@ -12057,7 +11916,7 @@
                     </pic:cNvPicPr>
                   </pic:nvPicPr>
                   <pic:blipFill>
-                    <a:blip r:embed="rId17">
+                    <a:blip r:embed="rId18">
                       <a:extLst>
                         <a:ext uri="{28A0092B-C50C-407E-A947-70E740481C1C}">
                           <a14:useLocalDpi xmlns:a14="http://schemas.microsoft.com/office/drawing/2010/main" val="0"/>
@@ -12094,7 +11953,6 @@
         <w:pStyle w:val="Comment"/>
         <w:ind w:firstLineChars="0" w:firstLine="0"/>
         <w:rPr>
-          <w:rFonts w:hint="eastAsia"/>
           <w:noProof/>
           <w:lang w:eastAsia="zh-TW"/>
         </w:rPr>
@@ -12143,7 +12001,7 @@
         </w:numPr>
         <w:jc w:val="left"/>
         <w:rPr>
-          <w:rFonts w:ascii="新細明體" w:eastAsia="新細明體" w:hAnsi="新細明體" w:hint="eastAsia"/>
+          <w:rFonts w:ascii="新細明體" w:eastAsia="新細明體" w:hAnsi="新細明體"/>
           <w:sz w:val="18"/>
           <w:szCs w:val="18"/>
           <w:lang w:eastAsia="zh-TW"/>
@@ -12338,7 +12196,6 @@
         </w:rPr>
         <w:t xml:space="preserve"> </w:t>
       </w:r>
-      <w:proofErr w:type="spellStart"/>
       <w:r>
         <w:rPr>
           <w:rFonts w:eastAsia="新細明體" w:cs="Arial" w:hint="eastAsia"/>
@@ -12357,7 +12214,6 @@
         </w:rPr>
         <w:t>Form</w:t>
       </w:r>
-      <w:proofErr w:type="spellEnd"/>
       <w:r>
         <w:rPr>
           <w:rFonts w:eastAsia="新細明體" w:cs="Arial" w:hint="eastAsia"/>
@@ -12492,7 +12348,7 @@
           <w:numId w:val="16"/>
         </w:numPr>
         <w:rPr>
-          <w:rFonts w:ascii="新細明體" w:eastAsia="新細明體" w:hAnsi="新細明體" w:hint="eastAsia"/>
+          <w:rFonts w:ascii="新細明體" w:eastAsia="新細明體" w:hAnsi="新細明體"/>
           <w:sz w:val="18"/>
           <w:szCs w:val="18"/>
           <w:lang w:eastAsia="zh-TW"/>
@@ -12624,7 +12480,6 @@
         </w:rPr>
         <w:t xml:space="preserve"> </w:t>
       </w:r>
-      <w:proofErr w:type="spellStart"/>
       <w:r>
         <w:rPr>
           <w:rFonts w:eastAsia="新細明體" w:cs="Arial" w:hint="eastAsia"/>
@@ -12634,7 +12489,6 @@
         </w:rPr>
         <w:t>RecallOvertimeForm</w:t>
       </w:r>
-      <w:proofErr w:type="spellEnd"/>
       <w:r>
         <w:rPr>
           <w:rFonts w:eastAsia="新細明體" w:cs="Arial" w:hint="eastAsia"/>
@@ -12769,7 +12623,7 @@
           <w:numId w:val="16"/>
         </w:numPr>
         <w:rPr>
-          <w:rFonts w:eastAsia="新細明體" w:cs="Arial" w:hint="eastAsia"/>
+          <w:rFonts w:eastAsia="新細明體" w:cs="Arial"/>
           <w:sz w:val="18"/>
           <w:szCs w:val="18"/>
           <w:lang w:eastAsia="zh-TW"/>
@@ -12837,7 +12691,7 @@
           <w:numId w:val="16"/>
         </w:numPr>
         <w:rPr>
-          <w:rFonts w:ascii="新細明體" w:eastAsia="新細明體" w:hAnsi="新細明體" w:hint="eastAsia"/>
+          <w:rFonts w:ascii="新細明體" w:eastAsia="新細明體" w:hAnsi="新細明體"/>
           <w:b/>
           <w:sz w:val="18"/>
           <w:szCs w:val="18"/>
@@ -12934,7 +12788,6 @@
         </w:rPr>
         <w:t xml:space="preserve"> </w:t>
       </w:r>
-      <w:proofErr w:type="spellStart"/>
       <w:r>
         <w:rPr>
           <w:rFonts w:eastAsia="新細明體" w:cs="Arial" w:hint="eastAsia"/>
@@ -12944,7 +12797,6 @@
         </w:rPr>
         <w:t>DeleteOvertimeForm</w:t>
       </w:r>
-      <w:proofErr w:type="spellEnd"/>
       <w:r>
         <w:rPr>
           <w:rFonts w:eastAsia="新細明體" w:cs="Arial" w:hint="eastAsia"/>
@@ -13086,7 +12938,7 @@
         <w:pStyle w:val="Comment"/>
         <w:ind w:firstLineChars="0" w:firstLine="0"/>
         <w:rPr>
-          <w:rFonts w:cs="Arial" w:hint="eastAsia"/>
+          <w:rFonts w:cs="Arial"/>
           <w:i w:val="0"/>
           <w:color w:val="0000CC"/>
         </w:rPr>
@@ -13103,9 +12955,9 @@
           <w:lang w:eastAsia="zh-TW"/>
         </w:rPr>
       </w:pPr>
-      <w:bookmarkStart w:id="14" w:name="_Toc119679350"/>
-      <w:bookmarkStart w:id="15" w:name="_Toc121311431"/>
-      <w:bookmarkStart w:id="16" w:name="_Toc494286682"/>
+      <w:bookmarkStart w:id="13" w:name="_Toc119679350"/>
+      <w:bookmarkStart w:id="14" w:name="_Toc121311431"/>
+      <w:bookmarkStart w:id="15" w:name="_Toc494286682"/>
       <w:r>
         <w:rPr>
           <w:rFonts w:ascii="Century Gothic" w:eastAsia="文鼎中黑" w:hAnsi="Century Gothic" w:hint="eastAsia"/>
@@ -13133,7 +12985,7 @@
         </w:rPr>
         <w:t xml:space="preserve">Table </w:t>
       </w:r>
-      <w:bookmarkEnd w:id="14"/>
+      <w:bookmarkEnd w:id="13"/>
       <w:r>
         <w:rPr>
           <w:rFonts w:ascii="Century Gothic" w:eastAsia="文鼎中黑" w:hAnsi="Century Gothic"/>
@@ -13143,7 +12995,7 @@
         </w:rPr>
         <w:t>Layout</w:t>
       </w:r>
-      <w:bookmarkEnd w:id="15"/>
+      <w:bookmarkEnd w:id="14"/>
       <w:r>
         <w:rPr>
           <w:rFonts w:ascii="Century Gothic" w:eastAsia="文鼎中黑" w:hAnsi="Century Gothic" w:hint="eastAsia"/>
@@ -13153,7 +13005,7 @@
         </w:rPr>
         <w:t>)</w:t>
       </w:r>
-      <w:bookmarkEnd w:id="16"/>
+      <w:bookmarkEnd w:id="15"/>
     </w:p>
     <w:p>
       <w:pPr>
@@ -13165,7 +13017,7 @@
           <w:szCs w:val="24"/>
         </w:rPr>
       </w:pPr>
-      <w:bookmarkStart w:id="17" w:name="_Toc494286683"/>
+      <w:bookmarkStart w:id="16" w:name="_Toc494286683"/>
       <w:r>
         <w:rPr>
           <w:rFonts w:ascii="Century Gothic" w:eastAsia="文鼎中黑" w:hAnsi="Century Gothic" w:hint="eastAsia"/>
@@ -13193,7 +13045,7 @@
         </w:rPr>
         <w:t>&gt;</w:t>
       </w:r>
-      <w:bookmarkEnd w:id="17"/>
+      <w:bookmarkEnd w:id="16"/>
     </w:p>
     <w:tbl>
       <w:tblPr>
@@ -13653,21 +13505,8 @@
                 <w:kern w:val="0"/>
                 <w:lang w:eastAsia="zh-TW"/>
               </w:rPr>
-              <w:t xml:space="preserve"> + </w:t>
-            </w:r>
-            <w:proofErr w:type="spellStart"/>
-            <w:r>
-              <w:rPr>
-                <w:rFonts w:eastAsia="PMingLiU" w:cs="Arial" w:hint="eastAsia"/>
-                <w:b/>
-                <w:bCs/>
-                <w:color w:val="000000"/>
-                <w:kern w:val="0"/>
-                <w:lang w:eastAsia="zh-TW"/>
-              </w:rPr>
-              <w:t>FieldN</w:t>
-            </w:r>
-            <w:proofErr w:type="spellEnd"/>
+              <w:t xml:space="preserve"> + FieldN</w:t>
+            </w:r>
           </w:p>
           <w:p>
             <w:pPr>
@@ -15722,7 +15561,7 @@
         </w:rPr>
         <w:t xml:space="preserve"> </w:t>
       </w:r>
-      <w:bookmarkStart w:id="18" w:name="_Toc494286684"/>
+      <w:bookmarkStart w:id="17" w:name="_Toc494286684"/>
       <w:r>
         <w:rPr>
           <w:rFonts w:ascii="Century Gothic" w:eastAsia="文鼎中黑" w:hAnsi="Century Gothic" w:hint="eastAsia"/>
@@ -15731,7 +15570,7 @@
         </w:rPr>
         <w:t>Implementation</w:t>
       </w:r>
-      <w:bookmarkEnd w:id="18"/>
+      <w:bookmarkEnd w:id="17"/>
     </w:p>
     <w:p>
       <w:pPr>
@@ -15789,17 +15628,8 @@
           <w:rFonts w:ascii="Century Gothic" w:eastAsia="Century Gothic" w:hAnsi="Century Gothic" w:cs="Century Gothic"/>
           <w:color w:val="008000"/>
         </w:rPr>
-        <w:t xml:space="preserve">Define </w:t>
-      </w:r>
-      <w:proofErr w:type="spellStart"/>
-      <w:r>
-        <w:rPr>
-          <w:rFonts w:ascii="Century Gothic" w:eastAsia="Century Gothic" w:hAnsi="Century Gothic" w:cs="Century Gothic"/>
-          <w:color w:val="008000"/>
-        </w:rPr>
-        <w:t>pageList</w:t>
-      </w:r>
-      <w:proofErr w:type="spellEnd"/>
+        <w:t>Define pageList</w:t>
+      </w:r>
     </w:p>
     <w:p>
       <w:pPr>
@@ -15824,33 +15654,8 @@
           <w:rFonts w:ascii="Century Gothic" w:eastAsia="Century Gothic" w:hAnsi="Century Gothic" w:cs="Century Gothic"/>
           <w:color w:val="008000"/>
         </w:rPr>
-        <w:t xml:space="preserve">Define </w:t>
-      </w:r>
-      <w:proofErr w:type="spellStart"/>
-      <w:r>
-        <w:rPr>
-          <w:rFonts w:ascii="Century Gothic" w:eastAsia="Century Gothic" w:hAnsi="Century Gothic" w:cs="Century Gothic"/>
-          <w:color w:val="008000"/>
-        </w:rPr>
-        <w:t>appKey</w:t>
-      </w:r>
-      <w:proofErr w:type="spellEnd"/>
-      <w:r>
-        <w:rPr>
-          <w:rFonts w:ascii="Century Gothic" w:eastAsia="Century Gothic" w:hAnsi="Century Gothic" w:cs="Century Gothic"/>
-          <w:color w:val="008000"/>
-        </w:rPr>
-        <w:t xml:space="preserve">, </w:t>
-      </w:r>
-      <w:proofErr w:type="spellStart"/>
-      <w:r>
-        <w:rPr>
-          <w:rFonts w:ascii="Century Gothic" w:eastAsia="Century Gothic" w:hAnsi="Century Gothic" w:cs="Century Gothic"/>
-          <w:color w:val="008000"/>
-        </w:rPr>
-        <w:t>appSecretKey</w:t>
-      </w:r>
-      <w:proofErr w:type="spellEnd"/>
+        <w:t>Define appKey, appSecretKey</w:t>
+      </w:r>
     </w:p>
     <w:p>
       <w:pPr>
@@ -15875,32 +15680,7 @@
           <w:rFonts w:ascii="Century Gothic" w:eastAsia="Century Gothic" w:hAnsi="Century Gothic" w:cs="Century Gothic"/>
           <w:color w:val="008000"/>
         </w:rPr>
-        <w:t xml:space="preserve">Define </w:t>
-      </w:r>
-      <w:proofErr w:type="spellStart"/>
-      <w:proofErr w:type="gramStart"/>
-      <w:r>
-        <w:rPr>
-          <w:rFonts w:ascii="Century Gothic" w:eastAsia="Century Gothic" w:hAnsi="Century Gothic" w:cs="Century Gothic"/>
-          <w:color w:val="008000"/>
-        </w:rPr>
-        <w:t>window.initialSuccess</w:t>
-      </w:r>
-      <w:proofErr w:type="spellEnd"/>
-      <w:r>
-        <w:rPr>
-          <w:rFonts w:ascii="Century Gothic" w:eastAsia="Century Gothic" w:hAnsi="Century Gothic" w:cs="Century Gothic"/>
-          <w:color w:val="008000"/>
-        </w:rPr>
-        <w:t>(</w:t>
-      </w:r>
-      <w:proofErr w:type="gramEnd"/>
-      <w:r>
-        <w:rPr>
-          <w:rFonts w:ascii="Century Gothic" w:eastAsia="Century Gothic" w:hAnsi="Century Gothic" w:cs="Century Gothic"/>
-          <w:color w:val="008000"/>
-        </w:rPr>
-        <w:t>)</w:t>
+        <w:t>Define window.initialSuccess()</w:t>
       </w:r>
     </w:p>
     <w:p>
@@ -15926,32 +15706,7 @@
           <w:rFonts w:ascii="Century Gothic" w:eastAsia="Century Gothic" w:hAnsi="Century Gothic" w:cs="Century Gothic"/>
           <w:color w:val="008000"/>
         </w:rPr>
-        <w:t xml:space="preserve">Define </w:t>
-      </w:r>
-      <w:proofErr w:type="spellStart"/>
-      <w:proofErr w:type="gramStart"/>
-      <w:r>
-        <w:rPr>
-          <w:rFonts w:ascii="Century Gothic" w:eastAsia="Century Gothic" w:hAnsi="Century Gothic" w:cs="Century Gothic"/>
-          <w:color w:val="008000"/>
-        </w:rPr>
-        <w:t>onBackKeyDown</w:t>
-      </w:r>
-      <w:proofErr w:type="spellEnd"/>
-      <w:r>
-        <w:rPr>
-          <w:rFonts w:ascii="Century Gothic" w:eastAsia="Century Gothic" w:hAnsi="Century Gothic" w:cs="Century Gothic"/>
-          <w:color w:val="008000"/>
-        </w:rPr>
-        <w:t>(</w:t>
-      </w:r>
-      <w:proofErr w:type="gramEnd"/>
-      <w:r>
-        <w:rPr>
-          <w:rFonts w:ascii="Century Gothic" w:eastAsia="Century Gothic" w:hAnsi="Century Gothic" w:cs="Century Gothic"/>
-          <w:color w:val="008000"/>
-        </w:rPr>
-        <w:t>) for android platform</w:t>
+        <w:t>Define onBackKeyDown() for android platform</w:t>
       </w:r>
     </w:p>
     <w:p>
@@ -15978,48 +15733,7 @@
           <w:rFonts w:ascii="Century Gothic" w:eastAsia="Century Gothic" w:hAnsi="Century Gothic" w:cs="Century Gothic"/>
           <w:color w:val="008000"/>
         </w:rPr>
-        <w:t xml:space="preserve">Define </w:t>
-      </w:r>
-      <w:proofErr w:type="spellStart"/>
-      <w:proofErr w:type="gramStart"/>
-      <w:r>
-        <w:rPr>
-          <w:rFonts w:ascii="Century Gothic" w:eastAsia="Century Gothic" w:hAnsi="Century Gothic" w:cs="Century Gothic"/>
-          <w:color w:val="008000"/>
-        </w:rPr>
-        <w:t>onPause</w:t>
-      </w:r>
-      <w:proofErr w:type="spellEnd"/>
-      <w:r>
-        <w:rPr>
-          <w:rFonts w:ascii="Century Gothic" w:eastAsia="Century Gothic" w:hAnsi="Century Gothic" w:cs="Century Gothic"/>
-          <w:color w:val="008000"/>
-        </w:rPr>
-        <w:t>(</w:t>
-      </w:r>
-      <w:proofErr w:type="gramEnd"/>
-      <w:r>
-        <w:rPr>
-          <w:rFonts w:ascii="Century Gothic" w:eastAsia="Century Gothic" w:hAnsi="Century Gothic" w:cs="Century Gothic"/>
-          <w:color w:val="008000"/>
-        </w:rPr>
-        <w:t xml:space="preserve">) / </w:t>
-      </w:r>
-      <w:proofErr w:type="spellStart"/>
-      <w:r>
-        <w:rPr>
-          <w:rFonts w:ascii="Century Gothic" w:eastAsia="Century Gothic" w:hAnsi="Century Gothic" w:cs="Century Gothic"/>
-          <w:color w:val="008000"/>
-        </w:rPr>
-        <w:t>onResume</w:t>
-      </w:r>
-      <w:proofErr w:type="spellEnd"/>
-      <w:r>
-        <w:rPr>
-          <w:rFonts w:ascii="Century Gothic" w:eastAsia="Century Gothic" w:hAnsi="Century Gothic" w:cs="Century Gothic"/>
-          <w:color w:val="008000"/>
-        </w:rPr>
-        <w:t>() when APP work in background / foreground</w:t>
+        <w:t>Define onPause() / onResume() when APP work in background / foreground</w:t>
       </w:r>
     </w:p>
     <w:p>
@@ -16040,7 +15754,6 @@
           <w:color w:val="008000"/>
         </w:rPr>
       </w:pPr>
-      <w:proofErr w:type="gramStart"/>
       <w:r>
         <w:rPr>
           <w:rFonts w:ascii="Century Gothic" w:hAnsi="Century Gothic" w:cs="Century Gothic" w:hint="eastAsia"/>
@@ -16048,7 +15761,6 @@
         </w:rPr>
         <w:t>viewPersonalLeave.html</w:t>
       </w:r>
-      <w:proofErr w:type="gramEnd"/>
       <w:r>
         <w:rPr>
           <w:rFonts w:ascii="Century Gothic" w:hAnsi="Century Gothic" w:cs="Century Gothic"/>
@@ -16061,23 +15773,7 @@
           <w:rFonts w:ascii="Century Gothic" w:hAnsi="Century Gothic" w:cs="Century Gothic"/>
           <w:color w:val="FF0000"/>
         </w:rPr>
-        <w:t>(</w:t>
-      </w:r>
-      <w:proofErr w:type="spellStart"/>
-      <w:r>
-        <w:rPr>
-          <w:rFonts w:ascii="Century Gothic" w:hAnsi="Century Gothic" w:cs="Century Gothic"/>
-          <w:color w:val="FF0000"/>
-        </w:rPr>
-        <w:t>Reivse</w:t>
-      </w:r>
-      <w:proofErr w:type="spellEnd"/>
-      <w:r>
-        <w:rPr>
-          <w:rFonts w:ascii="Century Gothic" w:hAnsi="Century Gothic" w:cs="Century Gothic"/>
-          <w:color w:val="FF0000"/>
-        </w:rPr>
-        <w:t xml:space="preserve"> UI )</w:t>
+        <w:t>(Reivse UI )</w:t>
       </w:r>
     </w:p>
     <w:p>
@@ -16098,7 +15794,6 @@
           <w:color w:val="008000"/>
         </w:rPr>
       </w:pPr>
-      <w:proofErr w:type="gramStart"/>
       <w:r>
         <w:rPr>
           <w:rFonts w:ascii="Century Gothic" w:hAnsi="Century Gothic" w:cs="Century Gothic" w:hint="eastAsia"/>
@@ -16113,7 +15808,6 @@
         </w:rPr>
         <w:t>js</w:t>
       </w:r>
-      <w:proofErr w:type="gramEnd"/>
       <w:r>
         <w:rPr>
           <w:rFonts w:ascii="Century Gothic" w:hAnsi="Century Gothic" w:cs="Century Gothic"/>
@@ -16140,7 +15834,6 @@
           <w:color w:val="008000"/>
         </w:rPr>
       </w:pPr>
-      <w:proofErr w:type="gramStart"/>
       <w:r>
         <w:rPr>
           <w:rFonts w:ascii="Century Gothic" w:hAnsi="Century Gothic" w:cs="Century Gothic" w:hint="eastAsia"/>
@@ -16155,7 +15848,6 @@
         </w:rPr>
         <w:t>LeaveSubmit.html</w:t>
       </w:r>
-      <w:proofErr w:type="gramEnd"/>
       <w:r>
         <w:rPr>
           <w:rFonts w:ascii="Century Gothic" w:hAnsi="Century Gothic" w:cs="Century Gothic" w:hint="eastAsia"/>
@@ -16175,23 +15867,7 @@
           <w:rFonts w:ascii="Century Gothic" w:hAnsi="Century Gothic" w:cs="Century Gothic"/>
           <w:color w:val="FF0000"/>
         </w:rPr>
-        <w:t>(</w:t>
-      </w:r>
-      <w:proofErr w:type="spellStart"/>
-      <w:r>
-        <w:rPr>
-          <w:rFonts w:ascii="Century Gothic" w:hAnsi="Century Gothic" w:cs="Century Gothic"/>
-          <w:color w:val="FF0000"/>
-        </w:rPr>
-        <w:t>Reivse</w:t>
-      </w:r>
-      <w:proofErr w:type="spellEnd"/>
-      <w:r>
-        <w:rPr>
-          <w:rFonts w:ascii="Century Gothic" w:hAnsi="Century Gothic" w:cs="Century Gothic"/>
-          <w:color w:val="FF0000"/>
-        </w:rPr>
-        <w:t xml:space="preserve"> UI )</w:t>
+        <w:t>(Reivse UI )</w:t>
       </w:r>
     </w:p>
     <w:p>
@@ -16212,7 +15888,6 @@
           <w:color w:val="008000"/>
         </w:rPr>
       </w:pPr>
-      <w:proofErr w:type="gramStart"/>
       <w:r>
         <w:rPr>
           <w:rFonts w:ascii="Century Gothic" w:hAnsi="Century Gothic" w:cs="Century Gothic" w:hint="eastAsia"/>
@@ -16227,7 +15902,6 @@
         </w:rPr>
         <w:t>LeaveSubmit.js</w:t>
       </w:r>
-      <w:proofErr w:type="gramEnd"/>
     </w:p>
     <w:p>
       <w:pPr>
@@ -16247,7 +15921,6 @@
           <w:color w:val="008000"/>
         </w:rPr>
       </w:pPr>
-      <w:proofErr w:type="gramStart"/>
       <w:r>
         <w:rPr>
           <w:rFonts w:ascii="Century Gothic" w:hAnsi="Century Gothic" w:cs="Century Gothic" w:hint="eastAsia"/>
@@ -16262,7 +15935,6 @@
         </w:rPr>
         <w:t>LeaveQuery.html</w:t>
       </w:r>
-      <w:proofErr w:type="gramEnd"/>
       <w:r>
         <w:rPr>
           <w:rFonts w:ascii="Century Gothic" w:hAnsi="Century Gothic" w:cs="Century Gothic"/>
@@ -16275,23 +15947,7 @@
           <w:rFonts w:ascii="Century Gothic" w:hAnsi="Century Gothic" w:cs="Century Gothic"/>
           <w:color w:val="FF0000"/>
         </w:rPr>
-        <w:t>(</w:t>
-      </w:r>
-      <w:proofErr w:type="spellStart"/>
-      <w:r>
-        <w:rPr>
-          <w:rFonts w:ascii="Century Gothic" w:hAnsi="Century Gothic" w:cs="Century Gothic"/>
-          <w:color w:val="FF0000"/>
-        </w:rPr>
-        <w:t>Reivse</w:t>
-      </w:r>
-      <w:proofErr w:type="spellEnd"/>
-      <w:r>
-        <w:rPr>
-          <w:rFonts w:ascii="Century Gothic" w:hAnsi="Century Gothic" w:cs="Century Gothic"/>
-          <w:color w:val="FF0000"/>
-        </w:rPr>
-        <w:t xml:space="preserve"> UI )</w:t>
+        <w:t>(Reivse UI )</w:t>
       </w:r>
     </w:p>
     <w:p>
@@ -16312,7 +15968,6 @@
           <w:color w:val="008000"/>
         </w:rPr>
       </w:pPr>
-      <w:proofErr w:type="gramStart"/>
       <w:r>
         <w:rPr>
           <w:rFonts w:ascii="Century Gothic" w:hAnsi="Century Gothic" w:cs="Century Gothic" w:hint="eastAsia"/>
@@ -16327,7 +15982,6 @@
         </w:rPr>
         <w:t>LeaveQuery.js</w:t>
       </w:r>
-      <w:proofErr w:type="gramEnd"/>
     </w:p>
     <w:p>
       <w:pPr>
@@ -16347,7 +16001,6 @@
           <w:color w:val="008000"/>
         </w:rPr>
       </w:pPr>
-      <w:proofErr w:type="gramStart"/>
       <w:r>
         <w:rPr>
           <w:rFonts w:ascii="Century Gothic" w:hAnsi="Century Gothic" w:cs="Century Gothic" w:hint="eastAsia"/>
@@ -16362,7 +16015,6 @@
         </w:rPr>
         <w:t>BackLeaveQuery.html</w:t>
       </w:r>
-      <w:proofErr w:type="gramEnd"/>
       <w:r>
         <w:rPr>
           <w:rFonts w:ascii="Century Gothic" w:hAnsi="Century Gothic" w:cs="Century Gothic"/>
@@ -16375,23 +16027,7 @@
           <w:rFonts w:ascii="Century Gothic" w:hAnsi="Century Gothic" w:cs="Century Gothic"/>
           <w:color w:val="FF0000"/>
         </w:rPr>
-        <w:t>(</w:t>
-      </w:r>
-      <w:proofErr w:type="spellStart"/>
-      <w:r>
-        <w:rPr>
-          <w:rFonts w:ascii="Century Gothic" w:hAnsi="Century Gothic" w:cs="Century Gothic"/>
-          <w:color w:val="FF0000"/>
-        </w:rPr>
-        <w:t>Reivse</w:t>
-      </w:r>
-      <w:proofErr w:type="spellEnd"/>
-      <w:r>
-        <w:rPr>
-          <w:rFonts w:ascii="Century Gothic" w:hAnsi="Century Gothic" w:cs="Century Gothic"/>
-          <w:color w:val="FF0000"/>
-        </w:rPr>
-        <w:t xml:space="preserve"> UI )</w:t>
+        <w:t>(Reivse UI )</w:t>
       </w:r>
     </w:p>
     <w:p>
@@ -16412,7 +16048,6 @@
           <w:color w:val="008000"/>
         </w:rPr>
       </w:pPr>
-      <w:proofErr w:type="gramStart"/>
       <w:r>
         <w:rPr>
           <w:rFonts w:ascii="Century Gothic" w:hAnsi="Century Gothic" w:cs="Century Gothic" w:hint="eastAsia"/>
@@ -16427,7 +16062,6 @@
         </w:rPr>
         <w:t>BackLeaveQuery.js</w:t>
       </w:r>
-      <w:proofErr w:type="gramEnd"/>
     </w:p>
     <w:p>
       <w:pPr>
@@ -16447,7 +16081,6 @@
           <w:color w:val="008000"/>
         </w:rPr>
       </w:pPr>
-      <w:proofErr w:type="gramStart"/>
       <w:r>
         <w:rPr>
           <w:rFonts w:ascii="Century Gothic" w:hAnsi="Century Gothic" w:cs="Century Gothic" w:hint="eastAsia"/>
@@ -16462,7 +16095,6 @@
         </w:rPr>
         <w:t>HolidayCalendar.html</w:t>
       </w:r>
-      <w:proofErr w:type="gramEnd"/>
       <w:r>
         <w:rPr>
           <w:rFonts w:ascii="Century Gothic" w:hAnsi="Century Gothic" w:cs="Century Gothic"/>
@@ -16475,23 +16107,7 @@
           <w:rFonts w:ascii="Century Gothic" w:hAnsi="Century Gothic" w:cs="Century Gothic"/>
           <w:color w:val="FF0000"/>
         </w:rPr>
-        <w:t>(</w:t>
-      </w:r>
-      <w:proofErr w:type="spellStart"/>
-      <w:r>
-        <w:rPr>
-          <w:rFonts w:ascii="Century Gothic" w:hAnsi="Century Gothic" w:cs="Century Gothic"/>
-          <w:color w:val="FF0000"/>
-        </w:rPr>
-        <w:t>Reivse</w:t>
-      </w:r>
-      <w:proofErr w:type="spellEnd"/>
-      <w:r>
-        <w:rPr>
-          <w:rFonts w:ascii="Century Gothic" w:hAnsi="Century Gothic" w:cs="Century Gothic"/>
-          <w:color w:val="FF0000"/>
-        </w:rPr>
-        <w:t xml:space="preserve"> UI )</w:t>
+        <w:t>(Reivse UI )</w:t>
       </w:r>
     </w:p>
     <w:p>
@@ -16512,7 +16128,6 @@
           <w:color w:val="008000"/>
         </w:rPr>
       </w:pPr>
-      <w:proofErr w:type="gramStart"/>
       <w:r>
         <w:rPr>
           <w:rFonts w:ascii="Century Gothic" w:hAnsi="Century Gothic" w:cs="Century Gothic" w:hint="eastAsia"/>
@@ -16527,7 +16142,6 @@
         </w:rPr>
         <w:t>HolidayCalendar.js</w:t>
       </w:r>
-      <w:proofErr w:type="gramEnd"/>
     </w:p>
     <w:p>
       <w:pPr>
@@ -16547,17 +16161,22 @@
           <w:color w:val="FF0000"/>
         </w:rPr>
       </w:pPr>
-      <w:proofErr w:type="spellStart"/>
-      <w:proofErr w:type="gramStart"/>
       <w:r>
         <w:rPr>
           <w:rFonts w:ascii="Century Gothic" w:hAnsi="Century Gothic" w:cs="Century Gothic"/>
           <w:color w:val="FF0000"/>
         </w:rPr>
-        <w:t>viewProxyLeave</w:t>
-      </w:r>
-      <w:proofErr w:type="spellEnd"/>
-      <w:proofErr w:type="gramEnd"/>
+        <w:t>viewAgent</w:t>
+      </w:r>
+      <w:bookmarkStart w:id="18" w:name="_GoBack"/>
+      <w:bookmarkEnd w:id="18"/>
+      <w:r>
+        <w:rPr>
+          <w:rFonts w:ascii="Century Gothic" w:hAnsi="Century Gothic" w:cs="Century Gothic"/>
+          <w:color w:val="FF0000"/>
+        </w:rPr>
+        <w:t>Leave</w:t>
+      </w:r>
     </w:p>
     <w:p>
       <w:pPr>
@@ -16577,16 +16196,18 @@
           <w:color w:val="FF0000"/>
         </w:rPr>
       </w:pPr>
-      <w:proofErr w:type="spellStart"/>
-      <w:proofErr w:type="gramStart"/>
       <w:r>
         <w:rPr>
           <w:color w:val="FF0000"/>
         </w:rPr>
-        <w:t>viewReClockin</w:t>
-      </w:r>
-      <w:proofErr w:type="spellEnd"/>
-      <w:proofErr w:type="gramEnd"/>
+        <w:t>view</w:t>
+      </w:r>
+      <w:r>
+        <w:rPr>
+          <w:color w:val="FF0000"/>
+        </w:rPr>
+        <w:t>Clockin</w:t>
+      </w:r>
     </w:p>
     <w:p>
       <w:pPr>
@@ -16606,16 +16227,12 @@
           <w:color w:val="FF0000"/>
         </w:rPr>
       </w:pPr>
-      <w:proofErr w:type="spellStart"/>
-      <w:proofErr w:type="gramStart"/>
       <w:r>
         <w:rPr>
           <w:color w:val="FF0000"/>
         </w:rPr>
         <w:t>viewOvertimeSubmit</w:t>
       </w:r>
-      <w:proofErr w:type="spellEnd"/>
-      <w:proofErr w:type="gramEnd"/>
     </w:p>
     <w:p>
       <w:pPr>
@@ -16635,21 +16252,11 @@
           <w:color w:val="FF0000"/>
         </w:rPr>
       </w:pPr>
-      <w:proofErr w:type="spellStart"/>
-      <w:proofErr w:type="gramStart"/>
       <w:r>
         <w:rPr>
           <w:color w:val="FF0000"/>
         </w:rPr>
-        <w:t>viewOvertimeQuery</w:t>
-      </w:r>
-      <w:proofErr w:type="spellEnd"/>
-      <w:proofErr w:type="gramEnd"/>
-      <w:r>
-        <w:rPr>
-          <w:color w:val="FF0000"/>
-        </w:rPr>
-        <w:t>(Overtime List, Overtime List Detail, Overtime Revise)</w:t>
+        <w:t>viewOvertimeQuery(Overtime List, Overtime List Detail, Overtime Revise)</w:t>
       </w:r>
     </w:p>
     <w:p>
@@ -16748,7 +16355,7 @@
                     </pic:cNvPicPr>
                   </pic:nvPicPr>
                   <pic:blipFill>
-                    <a:blip r:embed="rId18">
+                    <a:blip r:embed="rId19">
                       <a:extLst>
                         <a:ext uri="{28A0092B-C50C-407E-A947-70E740481C1C}">
                           <a14:useLocalDpi xmlns:a14="http://schemas.microsoft.com/office/drawing/2010/main" val="0"/>
@@ -16811,7 +16418,7 @@
                     </pic:cNvPicPr>
                   </pic:nvPicPr>
                   <pic:blipFill>
-                    <a:blip r:embed="rId19">
+                    <a:blip r:embed="rId20">
                       <a:extLst>
                         <a:ext uri="{28A0092B-C50C-407E-A947-70E740481C1C}">
                           <a14:useLocalDpi xmlns:a14="http://schemas.microsoft.com/office/drawing/2010/main" val="0"/>
@@ -17770,23 +17377,7 @@
                 <w:rFonts w:ascii="Century Gothic" w:eastAsia="文鼎中黑" w:hAnsi="Century Gothic" w:cs="Arial"/>
                 <w:lang w:eastAsia="zh-TW"/>
               </w:rPr>
-              <w:t xml:space="preserve">‘ ‘ </w:t>
-            </w:r>
-            <w:proofErr w:type="gramStart"/>
-            <w:r>
-              <w:rPr>
-                <w:rFonts w:ascii="Century Gothic" w:eastAsia="文鼎中黑" w:hAnsi="Century Gothic" w:cs="Arial"/>
-                <w:lang w:eastAsia="zh-TW"/>
-              </w:rPr>
-              <w:t>for</w:t>
-            </w:r>
-            <w:proofErr w:type="gramEnd"/>
-            <w:r>
-              <w:rPr>
-                <w:rFonts w:ascii="Century Gothic" w:eastAsia="文鼎中黑" w:hAnsi="Century Gothic" w:cs="Arial"/>
-                <w:lang w:eastAsia="zh-TW"/>
-              </w:rPr>
-              <w:t xml:space="preserve"> alphabet</w:t>
+              <w:t>‘ ‘ for alphabet</w:t>
             </w:r>
           </w:p>
         </w:tc>
@@ -17853,14 +17444,12 @@
                 <w:rFonts w:ascii="Century Gothic" w:eastAsia="文鼎中黑" w:hAnsi="Century Gothic" w:cs="Arial"/>
               </w:rPr>
             </w:pPr>
-            <w:proofErr w:type="spellStart"/>
             <w:r>
               <w:rPr>
                 <w:rFonts w:ascii="Century Gothic" w:eastAsia="文鼎中黑" w:hAnsi="Century Gothic" w:cs="Arial"/>
               </w:rPr>
               <w:t>TableName.ColumnName</w:t>
             </w:r>
-            <w:proofErr w:type="spellEnd"/>
           </w:p>
         </w:tc>
         <w:tc>
@@ -18370,7 +17959,6 @@
                 <w:lang w:eastAsia="zh-CN"/>
               </w:rPr>
             </w:pPr>
-            <w:proofErr w:type="spellStart"/>
             <w:r>
               <w:rPr>
                 <w:rFonts w:ascii="Century Gothic" w:eastAsia="文鼎中黑" w:hAnsi="Century Gothic" w:hint="eastAsia"/>
@@ -18391,7 +17979,6 @@
               </w:rPr>
               <w:t>er</w:t>
             </w:r>
-            <w:proofErr w:type="spellEnd"/>
           </w:p>
         </w:tc>
         <w:tc>
@@ -18434,19 +18021,11 @@
                 <w:lang w:eastAsia="zh-CN"/>
               </w:rPr>
             </w:pPr>
-            <w:proofErr w:type="gramStart"/>
             <w:r>
               <w:rPr>
                 <w:rFonts w:ascii="Century Gothic" w:eastAsia="文鼎中黑" w:hAnsi="Century Gothic"/>
               </w:rPr>
-              <w:t>then</w:t>
-            </w:r>
-            <w:proofErr w:type="gramEnd"/>
-            <w:r>
-              <w:rPr>
-                <w:rFonts w:ascii="Century Gothic" w:eastAsia="文鼎中黑" w:hAnsi="Century Gothic"/>
-              </w:rPr>
-              <w:t xml:space="preserve"> the applicant’s name and e-mail should be displayed in the </w:t>
+              <w:t xml:space="preserve">then the applicant’s name and e-mail should be displayed in the </w:t>
             </w:r>
             <w:r>
               <w:rPr>
@@ -19802,23 +19381,7 @@
                 <w:rFonts w:ascii="Century Gothic" w:eastAsia="文鼎中黑" w:hAnsi="Century Gothic" w:cs="Arial"/>
                 <w:lang w:eastAsia="zh-TW"/>
               </w:rPr>
-              <w:t xml:space="preserve">‘ ‘ </w:t>
-            </w:r>
-            <w:proofErr w:type="gramStart"/>
-            <w:r>
-              <w:rPr>
-                <w:rFonts w:ascii="Century Gothic" w:eastAsia="文鼎中黑" w:hAnsi="Century Gothic" w:cs="Arial"/>
-                <w:lang w:eastAsia="zh-TW"/>
-              </w:rPr>
-              <w:t>for</w:t>
-            </w:r>
-            <w:proofErr w:type="gramEnd"/>
-            <w:r>
-              <w:rPr>
-                <w:rFonts w:ascii="Century Gothic" w:eastAsia="文鼎中黑" w:hAnsi="Century Gothic" w:cs="Arial"/>
-                <w:lang w:eastAsia="zh-TW"/>
-              </w:rPr>
-              <w:t xml:space="preserve"> alphabet</w:t>
+              <w:t>‘ ‘ for alphabet</w:t>
             </w:r>
           </w:p>
         </w:tc>
@@ -19885,14 +19448,12 @@
                 <w:rFonts w:ascii="Century Gothic" w:eastAsia="文鼎中黑" w:hAnsi="Century Gothic" w:cs="Arial"/>
               </w:rPr>
             </w:pPr>
-            <w:proofErr w:type="spellStart"/>
             <w:r>
               <w:rPr>
                 <w:rFonts w:ascii="Century Gothic" w:eastAsia="文鼎中黑" w:hAnsi="Century Gothic" w:cs="Arial"/>
               </w:rPr>
               <w:t>TableName.ColumnName</w:t>
             </w:r>
-            <w:proofErr w:type="spellEnd"/>
           </w:p>
         </w:tc>
         <w:tc>
@@ -20386,7 +19947,6 @@
                 <w:lang w:eastAsia="zh-CN"/>
               </w:rPr>
             </w:pPr>
-            <w:proofErr w:type="spellStart"/>
             <w:r>
               <w:rPr>
                 <w:rFonts w:ascii="Century Gothic" w:eastAsia="文鼎中黑" w:hAnsi="Century Gothic" w:hint="eastAsia"/>
@@ -20407,7 +19967,6 @@
               </w:rPr>
               <w:t>er</w:t>
             </w:r>
-            <w:proofErr w:type="spellEnd"/>
           </w:p>
         </w:tc>
         <w:tc>
@@ -20450,19 +20009,11 @@
                 <w:lang w:eastAsia="zh-CN"/>
               </w:rPr>
             </w:pPr>
-            <w:proofErr w:type="gramStart"/>
             <w:r>
               <w:rPr>
                 <w:rFonts w:ascii="Century Gothic" w:eastAsia="文鼎中黑" w:hAnsi="Century Gothic"/>
               </w:rPr>
-              <w:t>then</w:t>
-            </w:r>
-            <w:proofErr w:type="gramEnd"/>
-            <w:r>
-              <w:rPr>
-                <w:rFonts w:ascii="Century Gothic" w:eastAsia="文鼎中黑" w:hAnsi="Century Gothic"/>
-              </w:rPr>
-              <w:t xml:space="preserve"> the applicant’s name and e-mail should be displayed in the </w:t>
+              <w:t xml:space="preserve">then the applicant’s name and e-mail should be displayed in the </w:t>
             </w:r>
             <w:r>
               <w:rPr>
@@ -21790,23 +21341,7 @@
                 <w:rFonts w:ascii="Century Gothic" w:eastAsia="文鼎中黑" w:hAnsi="Century Gothic" w:cs="Arial"/>
                 <w:lang w:eastAsia="zh-TW"/>
               </w:rPr>
-              <w:t xml:space="preserve">‘ ‘ </w:t>
-            </w:r>
-            <w:proofErr w:type="gramStart"/>
-            <w:r>
-              <w:rPr>
-                <w:rFonts w:ascii="Century Gothic" w:eastAsia="文鼎中黑" w:hAnsi="Century Gothic" w:cs="Arial"/>
-                <w:lang w:eastAsia="zh-TW"/>
-              </w:rPr>
-              <w:t>for</w:t>
-            </w:r>
-            <w:proofErr w:type="gramEnd"/>
-            <w:r>
-              <w:rPr>
-                <w:rFonts w:ascii="Century Gothic" w:eastAsia="文鼎中黑" w:hAnsi="Century Gothic" w:cs="Arial"/>
-                <w:lang w:eastAsia="zh-TW"/>
-              </w:rPr>
-              <w:t xml:space="preserve"> alphabet</w:t>
+              <w:t>‘ ‘ for alphabet</w:t>
             </w:r>
           </w:p>
         </w:tc>
@@ -21873,14 +21408,12 @@
                 <w:rFonts w:ascii="Century Gothic" w:eastAsia="文鼎中黑" w:hAnsi="Century Gothic" w:cs="Arial"/>
               </w:rPr>
             </w:pPr>
-            <w:proofErr w:type="spellStart"/>
             <w:r>
               <w:rPr>
                 <w:rFonts w:ascii="Century Gothic" w:eastAsia="文鼎中黑" w:hAnsi="Century Gothic" w:cs="Arial"/>
               </w:rPr>
               <w:t>TableName.ColumnName</w:t>
             </w:r>
-            <w:proofErr w:type="spellEnd"/>
           </w:p>
         </w:tc>
         <w:tc>
@@ -22374,7 +21907,6 @@
                 <w:lang w:eastAsia="zh-CN"/>
               </w:rPr>
             </w:pPr>
-            <w:proofErr w:type="spellStart"/>
             <w:r>
               <w:rPr>
                 <w:rFonts w:ascii="Century Gothic" w:eastAsia="文鼎中黑" w:hAnsi="Century Gothic" w:hint="eastAsia"/>
@@ -22395,7 +21927,6 @@
               </w:rPr>
               <w:t>er</w:t>
             </w:r>
-            <w:proofErr w:type="spellEnd"/>
           </w:p>
         </w:tc>
         <w:tc>
@@ -22438,19 +21969,11 @@
                 <w:lang w:eastAsia="zh-CN"/>
               </w:rPr>
             </w:pPr>
-            <w:proofErr w:type="gramStart"/>
             <w:r>
               <w:rPr>
                 <w:rFonts w:ascii="Century Gothic" w:eastAsia="文鼎中黑" w:hAnsi="Century Gothic"/>
               </w:rPr>
-              <w:t>then</w:t>
-            </w:r>
-            <w:proofErr w:type="gramEnd"/>
-            <w:r>
-              <w:rPr>
-                <w:rFonts w:ascii="Century Gothic" w:eastAsia="文鼎中黑" w:hAnsi="Century Gothic"/>
-              </w:rPr>
-              <w:t xml:space="preserve"> the applicant’s name and e-mail should be displayed in the </w:t>
+              <w:t xml:space="preserve">then the applicant’s name and e-mail should be displayed in the </w:t>
             </w:r>
             <w:r>
               <w:rPr>
@@ -23792,23 +23315,7 @@
                 <w:rFonts w:ascii="Century Gothic" w:eastAsia="文鼎中黑" w:hAnsi="Century Gothic" w:cs="Arial"/>
                 <w:lang w:eastAsia="zh-TW"/>
               </w:rPr>
-              <w:t xml:space="preserve">‘ ‘ </w:t>
-            </w:r>
-            <w:proofErr w:type="gramStart"/>
-            <w:r>
-              <w:rPr>
-                <w:rFonts w:ascii="Century Gothic" w:eastAsia="文鼎中黑" w:hAnsi="Century Gothic" w:cs="Arial"/>
-                <w:lang w:eastAsia="zh-TW"/>
-              </w:rPr>
-              <w:t>for</w:t>
-            </w:r>
-            <w:proofErr w:type="gramEnd"/>
-            <w:r>
-              <w:rPr>
-                <w:rFonts w:ascii="Century Gothic" w:eastAsia="文鼎中黑" w:hAnsi="Century Gothic" w:cs="Arial"/>
-                <w:lang w:eastAsia="zh-TW"/>
-              </w:rPr>
-              <w:t xml:space="preserve"> alphabet</w:t>
+              <w:t>‘ ‘ for alphabet</w:t>
             </w:r>
           </w:p>
         </w:tc>
@@ -23875,14 +23382,12 @@
                 <w:rFonts w:ascii="Century Gothic" w:eastAsia="文鼎中黑" w:hAnsi="Century Gothic" w:cs="Arial"/>
               </w:rPr>
             </w:pPr>
-            <w:proofErr w:type="spellStart"/>
             <w:r>
               <w:rPr>
                 <w:rFonts w:ascii="Century Gothic" w:eastAsia="文鼎中黑" w:hAnsi="Century Gothic" w:cs="Arial"/>
               </w:rPr>
               <w:t>TableName.ColumnName</w:t>
             </w:r>
-            <w:proofErr w:type="spellEnd"/>
           </w:p>
         </w:tc>
         <w:tc>
@@ -24376,7 +23881,6 @@
                 <w:lang w:eastAsia="zh-CN"/>
               </w:rPr>
             </w:pPr>
-            <w:proofErr w:type="spellStart"/>
             <w:r>
               <w:rPr>
                 <w:rFonts w:ascii="Century Gothic" w:eastAsia="文鼎中黑" w:hAnsi="Century Gothic" w:hint="eastAsia"/>
@@ -24397,7 +23901,6 @@
               </w:rPr>
               <w:t>er</w:t>
             </w:r>
-            <w:proofErr w:type="spellEnd"/>
           </w:p>
         </w:tc>
         <w:tc>
@@ -24440,19 +23943,11 @@
                 <w:lang w:eastAsia="zh-CN"/>
               </w:rPr>
             </w:pPr>
-            <w:proofErr w:type="gramStart"/>
             <w:r>
               <w:rPr>
                 <w:rFonts w:ascii="Century Gothic" w:eastAsia="文鼎中黑" w:hAnsi="Century Gothic"/>
               </w:rPr>
-              <w:t>then</w:t>
-            </w:r>
-            <w:proofErr w:type="gramEnd"/>
-            <w:r>
-              <w:rPr>
-                <w:rFonts w:ascii="Century Gothic" w:eastAsia="文鼎中黑" w:hAnsi="Century Gothic"/>
-              </w:rPr>
-              <w:t xml:space="preserve"> the applicant’s name and e-mail should be displayed in the </w:t>
+              <w:t xml:space="preserve">then the applicant’s name and e-mail should be displayed in the </w:t>
             </w:r>
             <w:r>
               <w:rPr>
@@ -25794,23 +25289,7 @@
                 <w:rFonts w:ascii="Century Gothic" w:eastAsia="文鼎中黑" w:hAnsi="Century Gothic" w:cs="Arial"/>
                 <w:lang w:eastAsia="zh-TW"/>
               </w:rPr>
-              <w:t xml:space="preserve">‘ ‘ </w:t>
-            </w:r>
-            <w:proofErr w:type="gramStart"/>
-            <w:r>
-              <w:rPr>
-                <w:rFonts w:ascii="Century Gothic" w:eastAsia="文鼎中黑" w:hAnsi="Century Gothic" w:cs="Arial"/>
-                <w:lang w:eastAsia="zh-TW"/>
-              </w:rPr>
-              <w:t>for</w:t>
-            </w:r>
-            <w:proofErr w:type="gramEnd"/>
-            <w:r>
-              <w:rPr>
-                <w:rFonts w:ascii="Century Gothic" w:eastAsia="文鼎中黑" w:hAnsi="Century Gothic" w:cs="Arial"/>
-                <w:lang w:eastAsia="zh-TW"/>
-              </w:rPr>
-              <w:t xml:space="preserve"> alphabet</w:t>
+              <w:t>‘ ‘ for alphabet</w:t>
             </w:r>
           </w:p>
         </w:tc>
@@ -25877,14 +25356,12 @@
                 <w:rFonts w:ascii="Century Gothic" w:eastAsia="文鼎中黑" w:hAnsi="Century Gothic" w:cs="Arial"/>
               </w:rPr>
             </w:pPr>
-            <w:proofErr w:type="spellStart"/>
             <w:r>
               <w:rPr>
                 <w:rFonts w:ascii="Century Gothic" w:eastAsia="文鼎中黑" w:hAnsi="Century Gothic" w:cs="Arial"/>
               </w:rPr>
               <w:t>TableName.ColumnName</w:t>
             </w:r>
-            <w:proofErr w:type="spellEnd"/>
           </w:p>
         </w:tc>
         <w:tc>
@@ -26378,7 +25855,6 @@
                 <w:lang w:eastAsia="zh-CN"/>
               </w:rPr>
             </w:pPr>
-            <w:proofErr w:type="spellStart"/>
             <w:r>
               <w:rPr>
                 <w:rFonts w:ascii="Century Gothic" w:eastAsia="文鼎中黑" w:hAnsi="Century Gothic" w:hint="eastAsia"/>
@@ -26399,7 +25875,6 @@
               </w:rPr>
               <w:t>er</w:t>
             </w:r>
-            <w:proofErr w:type="spellEnd"/>
           </w:p>
         </w:tc>
         <w:tc>
@@ -26442,19 +25917,11 @@
                 <w:lang w:eastAsia="zh-CN"/>
               </w:rPr>
             </w:pPr>
-            <w:proofErr w:type="gramStart"/>
             <w:r>
               <w:rPr>
                 <w:rFonts w:ascii="Century Gothic" w:eastAsia="文鼎中黑" w:hAnsi="Century Gothic"/>
               </w:rPr>
-              <w:t>then</w:t>
-            </w:r>
-            <w:proofErr w:type="gramEnd"/>
-            <w:r>
-              <w:rPr>
-                <w:rFonts w:ascii="Century Gothic" w:eastAsia="文鼎中黑" w:hAnsi="Century Gothic"/>
-              </w:rPr>
-              <w:t xml:space="preserve"> the applicant’s name and e-mail should be displayed in the </w:t>
+              <w:t xml:space="preserve">then the applicant’s name and e-mail should be displayed in the </w:t>
             </w:r>
             <w:r>
               <w:rPr>
@@ -27782,23 +27249,7 @@
                 <w:rFonts w:ascii="Century Gothic" w:eastAsia="文鼎中黑" w:hAnsi="Century Gothic" w:cs="Arial"/>
                 <w:lang w:eastAsia="zh-TW"/>
               </w:rPr>
-              <w:t xml:space="preserve">‘ ‘ </w:t>
-            </w:r>
-            <w:proofErr w:type="gramStart"/>
-            <w:r>
-              <w:rPr>
-                <w:rFonts w:ascii="Century Gothic" w:eastAsia="文鼎中黑" w:hAnsi="Century Gothic" w:cs="Arial"/>
-                <w:lang w:eastAsia="zh-TW"/>
-              </w:rPr>
-              <w:t>for</w:t>
-            </w:r>
-            <w:proofErr w:type="gramEnd"/>
-            <w:r>
-              <w:rPr>
-                <w:rFonts w:ascii="Century Gothic" w:eastAsia="文鼎中黑" w:hAnsi="Century Gothic" w:cs="Arial"/>
-                <w:lang w:eastAsia="zh-TW"/>
-              </w:rPr>
-              <w:t xml:space="preserve"> alphabet</w:t>
+              <w:t>‘ ‘ for alphabet</w:t>
             </w:r>
           </w:p>
         </w:tc>
@@ -27865,14 +27316,12 @@
                 <w:rFonts w:ascii="Century Gothic" w:eastAsia="文鼎中黑" w:hAnsi="Century Gothic" w:cs="Arial"/>
               </w:rPr>
             </w:pPr>
-            <w:proofErr w:type="spellStart"/>
             <w:r>
               <w:rPr>
                 <w:rFonts w:ascii="Century Gothic" w:eastAsia="文鼎中黑" w:hAnsi="Century Gothic" w:cs="Arial"/>
               </w:rPr>
               <w:t>TableName.ColumnName</w:t>
             </w:r>
-            <w:proofErr w:type="spellEnd"/>
           </w:p>
         </w:tc>
         <w:tc>
@@ -28366,7 +27815,6 @@
                 <w:lang w:eastAsia="zh-CN"/>
               </w:rPr>
             </w:pPr>
-            <w:proofErr w:type="spellStart"/>
             <w:r>
               <w:rPr>
                 <w:rFonts w:ascii="Century Gothic" w:eastAsia="文鼎中黑" w:hAnsi="Century Gothic" w:hint="eastAsia"/>
@@ -28387,7 +27835,6 @@
               </w:rPr>
               <w:t>er</w:t>
             </w:r>
-            <w:proofErr w:type="spellEnd"/>
           </w:p>
         </w:tc>
         <w:tc>
@@ -28430,19 +27877,11 @@
                 <w:lang w:eastAsia="zh-CN"/>
               </w:rPr>
             </w:pPr>
-            <w:proofErr w:type="gramStart"/>
             <w:r>
               <w:rPr>
                 <w:rFonts w:ascii="Century Gothic" w:eastAsia="文鼎中黑" w:hAnsi="Century Gothic"/>
               </w:rPr>
-              <w:t>then</w:t>
-            </w:r>
-            <w:proofErr w:type="gramEnd"/>
-            <w:r>
-              <w:rPr>
-                <w:rFonts w:ascii="Century Gothic" w:eastAsia="文鼎中黑" w:hAnsi="Century Gothic"/>
-              </w:rPr>
-              <w:t xml:space="preserve"> the applicant’s name and e-mail should be displayed in the </w:t>
+              <w:t xml:space="preserve">then the applicant’s name and e-mail should be displayed in the </w:t>
             </w:r>
             <w:r>
               <w:rPr>
@@ -29032,9 +28471,9 @@
     </w:p>
     <w:p/>
     <w:sectPr>
-      <w:headerReference w:type="default" r:id="rId20"/>
-      <w:footerReference w:type="default" r:id="rId21"/>
-      <w:headerReference w:type="first" r:id="rId22"/>
+      <w:headerReference w:type="default" r:id="rId21"/>
+      <w:footerReference w:type="default" r:id="rId22"/>
+      <w:headerReference w:type="first" r:id="rId23"/>
       <w:pgSz w:w="11906" w:h="16838" w:code="9"/>
       <w:pgMar w:top="567" w:right="567" w:bottom="567" w:left="567" w:header="567" w:footer="851" w:gutter="0"/>
       <w:cols w:space="425"/>
@@ -29298,7 +28737,7 @@
         <v:shape id="_x0000_s2065" type="#_x0000_t75" style="position:absolute;left:0;text-align:left;margin-left:-.1pt;margin-top:-11.8pt;width:79.65pt;height:40.5pt;z-index:251660800;mso-position-horizontal-relative:text;mso-position-vertical-relative:text">
           <v:imagedata r:id="rId2" o:title="" croptop="7982f" cropbottom="11974f" cropleft="3838f" cropright="1919f"/>
         </v:shape>
-        <o:OLEObject Type="Embed" ProgID="Word.Picture.8" ShapeID="_x0000_s2065" DrawAspect="Content" ObjectID="_1461163727" r:id="rId3"/>
+        <o:OLEObject Type="Embed" ProgID="Word.Picture.8" ShapeID="_x0000_s2065" DrawAspect="Content" ObjectID="_1461223505" r:id="rId3"/>
       </w:pict>
     </w:r>
     <w:r>
@@ -29496,7 +28935,6 @@
               <w:lang w:eastAsia="zh-TW"/>
             </w:rPr>
           </w:pPr>
-          <w:proofErr w:type="spellStart"/>
           <w:r>
             <w:rPr>
               <w:rFonts w:cs="Arial" w:hint="eastAsia"/>
@@ -29504,7 +28942,6 @@
             </w:rPr>
             <w:t>QPlay</w:t>
           </w:r>
-          <w:proofErr w:type="spellEnd"/>
           <w:r>
             <w:rPr>
               <w:rFonts w:eastAsia="PMingLiU" w:cs="Arial" w:hint="eastAsia"/>
@@ -29513,7 +28950,6 @@
             </w:rPr>
             <w:t xml:space="preserve"> </w:t>
           </w:r>
-          <w:proofErr w:type="spellStart"/>
           <w:r>
             <w:rPr>
               <w:rFonts w:cs="Arial" w:hint="eastAsia"/>
@@ -29521,7 +28957,6 @@
             </w:rPr>
             <w:t>LeaveAPP</w:t>
           </w:r>
-          <w:proofErr w:type="spellEnd"/>
           <w:r>
             <w:rPr>
               <w:rFonts w:eastAsia="PMingLiU" w:cs="Arial" w:hint="eastAsia"/>
@@ -29712,7 +29147,7 @@
             <w:rPr>
               <w:noProof/>
             </w:rPr>
-            <w:t>5</w:t>
+            <w:t>13</w:t>
           </w:r>
           <w:r>
             <w:fldChar w:fldCharType="end"/>
@@ -29720,14 +29155,27 @@
           <w:r>
             <w:t xml:space="preserve"> of </w:t>
           </w:r>
-          <w:fldSimple w:instr=" NUMPAGES ">
-            <w:r>
-              <w:rPr>
-                <w:noProof/>
-              </w:rPr>
-              <w:t>21</w:t>
-            </w:r>
-          </w:fldSimple>
+          <w:r>
+            <w:fldChar w:fldCharType="begin"/>
+          </w:r>
+          <w:r>
+            <w:instrText xml:space="preserve"> NUMPAGES </w:instrText>
+          </w:r>
+          <w:r>
+            <w:fldChar w:fldCharType="separate"/>
+          </w:r>
+          <w:r>
+            <w:rPr>
+              <w:noProof/>
+            </w:rPr>
+            <w:t>21</w:t>
+          </w:r>
+          <w:r>
+            <w:rPr>
+              <w:noProof/>
+            </w:rPr>
+            <w:fldChar w:fldCharType="end"/>
+          </w:r>
           <w:r>
             <w:fldChar w:fldCharType="begin"/>
           </w:r>
@@ -29851,7 +29299,7 @@
         <v:shape id="_x0000_s2064" type="#_x0000_t75" style="position:absolute;left:0;text-align:left;margin-left:-.9pt;margin-top:-7.7pt;width:79.65pt;height:40.5pt;z-index:251659776;mso-position-horizontal-relative:text;mso-position-vertical-relative:text">
           <v:imagedata r:id="rId2" o:title="" croptop="7982f" cropbottom="11974f" cropleft="3838f" cropright="1919f"/>
         </v:shape>
-        <o:OLEObject Type="Embed" ProgID="Word.Picture.8" ShapeID="_x0000_s2064" DrawAspect="Content" ObjectID="_1461163728" r:id="rId3"/>
+        <o:OLEObject Type="Embed" ProgID="Word.Picture.8" ShapeID="_x0000_s2064" DrawAspect="Content" ObjectID="_1461223506" r:id="rId3"/>
       </w:pict>
     </w:r>
     <w:r>
@@ -30000,7 +29448,7 @@
   <w:abstractNum w:abstractNumId="0">
     <w:nsid w:val="FFFFFF1D"/>
     <w:multiLevelType w:val="multilevel"/>
-    <w:tmpl w:val="0BF65258"/>
+    <w:tmpl w:val="730C18F0"/>
     <w:lvl w:ilvl="0">
       <w:start w:val="1"/>
       <w:numFmt w:val="bullet"/>
@@ -33523,7 +32971,7 @@
 </file>
 
 <file path=customXml/itemProps1.xml><?xml version="1.0" encoding="utf-8"?>
-<ds:datastoreItem xmlns:ds="http://schemas.openxmlformats.org/officeDocument/2006/customXml" ds:itemID="{17B070CA-4791-F143-895F-C1DE1F51004C}">
+<ds:datastoreItem xmlns:ds="http://schemas.openxmlformats.org/officeDocument/2006/customXml" ds:itemID="{76C68A1E-464B-9647-8457-C1751165949A}">
   <ds:schemaRefs>
     <ds:schemaRef ds:uri="http://schemas.openxmlformats.org/officeDocument/2006/bibliography"/>
   </ds:schemaRefs>

</xml_diff>

<commit_message>
[Leave]Add PhaseIII Schedule + Revise PIS
</commit_message>
<xml_diff>
--- a/APP/Leave/doc/PIS/PIS_phaseIII.docx
+++ b/APP/Leave/doc/PIS/PIS_phaseIII.docx
@@ -66,6 +66,7 @@
                 <w:lang w:eastAsia="zh-TW"/>
               </w:rPr>
             </w:pPr>
+            <w:proofErr w:type="spellStart"/>
             <w:r>
               <w:rPr>
                 <w:rFonts w:ascii="Century Gothic" w:hAnsi="Century Gothic" w:cs="Arial" w:hint="eastAsia"/>
@@ -73,7 +74,37 @@
                 <w:sz w:val="24"/>
                 <w:szCs w:val="24"/>
               </w:rPr>
-              <w:t xml:space="preserve">QPlay LeaveAPP </w:t>
+              <w:t>QPlay</w:t>
+            </w:r>
+            <w:proofErr w:type="spellEnd"/>
+            <w:r>
+              <w:rPr>
+                <w:rFonts w:ascii="Century Gothic" w:hAnsi="Century Gothic" w:cs="Arial" w:hint="eastAsia"/>
+                <w:bCs/>
+                <w:sz w:val="24"/>
+                <w:szCs w:val="24"/>
+              </w:rPr>
+              <w:t xml:space="preserve"> </w:t>
+            </w:r>
+            <w:proofErr w:type="spellStart"/>
+            <w:r>
+              <w:rPr>
+                <w:rFonts w:ascii="Century Gothic" w:hAnsi="Century Gothic" w:cs="Arial" w:hint="eastAsia"/>
+                <w:bCs/>
+                <w:sz w:val="24"/>
+                <w:szCs w:val="24"/>
+              </w:rPr>
+              <w:t>LeaveAPP</w:t>
+            </w:r>
+            <w:proofErr w:type="spellEnd"/>
+            <w:r>
+              <w:rPr>
+                <w:rFonts w:ascii="Century Gothic" w:hAnsi="Century Gothic" w:cs="Arial" w:hint="eastAsia"/>
+                <w:bCs/>
+                <w:sz w:val="24"/>
+                <w:szCs w:val="24"/>
+              </w:rPr>
+              <w:t xml:space="preserve"> </w:t>
             </w:r>
             <w:r>
               <w:rPr>
@@ -7745,6 +7776,76 @@
     </w:p>
     <w:p>
       <w:pPr>
+        <w:pStyle w:val="Comment"/>
+        <w:rPr>
+          <w:rFonts w:eastAsia="PMingLiU" w:cs="Arial"/>
+          <w:i w:val="0"/>
+          <w:color w:val="0000CC"/>
+          <w:lang w:eastAsia="zh-TW"/>
+        </w:rPr>
+      </w:pPr>
+      <w:r>
+        <w:rPr>
+          <w:rFonts w:eastAsia="PMingLiU" w:cs="Arial"/>
+          <w:i w:val="0"/>
+          <w:noProof/>
+          <w:color w:val="0000CC"/>
+          <w:lang w:eastAsia="zh-TW"/>
+        </w:rPr>
+        <w:drawing>
+          <wp:inline distT="0" distB="0" distL="0" distR="0" wp14:anchorId="50CD365B" wp14:editId="169A551B">
+            <wp:extent cx="4319862" cy="4196299"/>
+            <wp:effectExtent l="0" t="0" r="0" b="0"/>
+            <wp:docPr id="17" name="圖片 17" descr="Macintosh HD:Users:samuel.hsieh:Desktop:Copy of System Flow_Leave III.png"/>
+            <wp:cNvGraphicFramePr>
+              <a:graphicFrameLocks xmlns:a="http://schemas.openxmlformats.org/drawingml/2006/main" noChangeAspect="1"/>
+            </wp:cNvGraphicFramePr>
+            <a:graphic xmlns:a="http://schemas.openxmlformats.org/drawingml/2006/main">
+              <a:graphicData uri="http://schemas.openxmlformats.org/drawingml/2006/picture">
+                <pic:pic xmlns:pic="http://schemas.openxmlformats.org/drawingml/2006/picture">
+                  <pic:nvPicPr>
+                    <pic:cNvPr id="0" name="Picture 4" descr="Macintosh HD:Users:samuel.hsieh:Desktop:Copy of System Flow_Leave III.png"/>
+                    <pic:cNvPicPr>
+                      <a:picLocks noChangeAspect="1" noChangeArrowheads="1"/>
+                    </pic:cNvPicPr>
+                  </pic:nvPicPr>
+                  <pic:blipFill>
+                    <a:blip r:embed="rId12">
+                      <a:extLst>
+                        <a:ext uri="{28A0092B-C50C-407E-A947-70E740481C1C}">
+                          <a14:useLocalDpi xmlns:a14="http://schemas.microsoft.com/office/drawing/2010/main" val="0"/>
+                        </a:ext>
+                      </a:extLst>
+                    </a:blip>
+                    <a:srcRect/>
+                    <a:stretch>
+                      <a:fillRect/>
+                    </a:stretch>
+                  </pic:blipFill>
+                  <pic:spPr bwMode="auto">
+                    <a:xfrm>
+                      <a:off x="0" y="0"/>
+                      <a:ext cx="4320375" cy="4196797"/>
+                    </a:xfrm>
+                    <a:prstGeom prst="rect">
+                      <a:avLst/>
+                    </a:prstGeom>
+                    <a:noFill/>
+                    <a:ln>
+                      <a:noFill/>
+                    </a:ln>
+                  </pic:spPr>
+                </pic:pic>
+              </a:graphicData>
+            </a:graphic>
+          </wp:inline>
+        </w:drawing>
+      </w:r>
+      <w:bookmarkStart w:id="6" w:name="_GoBack"/>
+      <w:bookmarkEnd w:id="6"/>
+    </w:p>
+    <w:p>
+      <w:pPr>
         <w:pStyle w:val="2"/>
         <w:spacing w:before="0"/>
         <w:rPr>
@@ -7754,7 +7855,7 @@
           <w:lang w:eastAsia="zh-TW"/>
         </w:rPr>
       </w:pPr>
-      <w:bookmarkStart w:id="6" w:name="_Toc494286678"/>
+      <w:bookmarkStart w:id="7" w:name="_Toc494286678"/>
       <w:r>
         <w:rPr>
           <w:rFonts w:ascii="Century Gothic" w:eastAsia="文鼎中黑" w:hAnsi="Century Gothic" w:hint="eastAsia"/>
@@ -7791,7 +7892,7 @@
         </w:rPr>
         <w:t>)</w:t>
       </w:r>
-      <w:bookmarkEnd w:id="6"/>
+      <w:bookmarkEnd w:id="7"/>
     </w:p>
     <w:p>
       <w:pPr>
@@ -7827,7 +7928,7 @@
         </w:rPr>
         <w:t xml:space="preserve"> </w:t>
       </w:r>
-      <w:bookmarkStart w:id="7" w:name="_Toc494286679"/>
+      <w:bookmarkStart w:id="8" w:name="_Toc494286679"/>
       <w:r>
         <w:rPr>
           <w:rFonts w:ascii="Century Gothic" w:eastAsia="文鼎中黑" w:hAnsi="Century Gothic" w:hint="eastAsia"/>
@@ -7867,7 +7968,7 @@
         </w:rPr>
         <w:t>)</w:t>
       </w:r>
-      <w:bookmarkEnd w:id="7"/>
+      <w:bookmarkEnd w:id="8"/>
     </w:p>
     <w:p>
       <w:pPr>
@@ -7968,16 +8069,31 @@
         </w:rPr>
         <w:t>文件存在（</w:t>
       </w:r>
-      <w:hyperlink r:id="rId12" w:history="1">
-        <w:r>
-          <w:rPr>
-            <w:rStyle w:val="a6"/>
-            <w:rFonts w:ascii="Century Gothic" w:eastAsia="文鼎中黑" w:hAnsi="Century Gothic" w:hint="eastAsia"/>
-            <w:color w:val="0000CC"/>
-          </w:rPr>
-          <w:t xml:space="preserve"> Database Schema Design</w:t>
-        </w:r>
-      </w:hyperlink>
+      <w:r>
+        <w:fldChar w:fldCharType="begin"/>
+      </w:r>
+      <w:r>
+        <w:instrText xml:space="preserve"> HYPERLINK "../../../../Documents%20and%20Settings/joseph.chien/Local%20Settings/Temporary%20Internet%20Files/OLK5/S-System-DbSchema_v2.0.xls" </w:instrText>
+      </w:r>
+      <w:r>
+        <w:fldChar w:fldCharType="separate"/>
+      </w:r>
+      <w:r>
+        <w:rPr>
+          <w:rStyle w:val="a6"/>
+          <w:rFonts w:ascii="Century Gothic" w:eastAsia="文鼎中黑" w:hAnsi="Century Gothic" w:hint="eastAsia"/>
+          <w:color w:val="0000CC"/>
+        </w:rPr>
+        <w:t xml:space="preserve"> Database Schema Design</w:t>
+      </w:r>
+      <w:r>
+        <w:rPr>
+          <w:rStyle w:val="a6"/>
+          <w:rFonts w:ascii="Century Gothic" w:eastAsia="文鼎中黑" w:hAnsi="Century Gothic"/>
+          <w:color w:val="0000CC"/>
+        </w:rPr>
+        <w:fldChar w:fldCharType="end"/>
+      </w:r>
       <w:r>
         <w:rPr>
           <w:rFonts w:ascii="Century Gothic" w:eastAsia="文鼎中黑" w:hint="eastAsia"/>
@@ -8054,8 +8170,8 @@
           <w:lang w:eastAsia="zh-TW"/>
         </w:rPr>
       </w:pPr>
-      <w:bookmarkStart w:id="8" w:name="_Toc121311429"/>
-      <w:bookmarkStart w:id="9" w:name="_Toc494286680"/>
+      <w:bookmarkStart w:id="9" w:name="_Toc121311429"/>
+      <w:bookmarkStart w:id="10" w:name="_Toc494286680"/>
       <w:r>
         <w:rPr>
           <w:rFonts w:ascii="Century Gothic" w:eastAsia="文鼎中黑" w:hAnsi="Century Gothic" w:hint="eastAsia"/>
@@ -8083,7 +8199,7 @@
         </w:rPr>
         <w:t>Database Object List</w:t>
       </w:r>
-      <w:bookmarkEnd w:id="8"/>
+      <w:bookmarkEnd w:id="9"/>
       <w:r>
         <w:rPr>
           <w:rFonts w:ascii="Century Gothic" w:eastAsia="文鼎中黑" w:hAnsi="Century Gothic" w:hint="eastAsia"/>
@@ -8093,7 +8209,7 @@
         </w:rPr>
         <w:t>)</w:t>
       </w:r>
-      <w:bookmarkEnd w:id="9"/>
+      <w:bookmarkEnd w:id="10"/>
     </w:p>
     <w:p>
       <w:pPr>
@@ -8166,7 +8282,23 @@
           <w:rFonts w:ascii="Century Gothic" w:eastAsia="文鼎中黑" w:hAnsi="Century Gothic"/>
           <w:color w:val="008000"/>
         </w:rPr>
-        <w:t>ist, such as: table, view , store</w:t>
+        <w:t xml:space="preserve">ist, such as: table, </w:t>
+      </w:r>
+      <w:proofErr w:type="gramStart"/>
+      <w:r>
+        <w:rPr>
+          <w:rFonts w:ascii="Century Gothic" w:eastAsia="文鼎中黑" w:hAnsi="Century Gothic"/>
+          <w:color w:val="008000"/>
+        </w:rPr>
+        <w:t>view ,</w:t>
+      </w:r>
+      <w:proofErr w:type="gramEnd"/>
+      <w:r>
+        <w:rPr>
+          <w:rFonts w:ascii="Century Gothic" w:eastAsia="文鼎中黑" w:hAnsi="Century Gothic"/>
+          <w:color w:val="008000"/>
+        </w:rPr>
+        <w:t xml:space="preserve"> store</w:t>
       </w:r>
       <w:r>
         <w:rPr>
@@ -8225,8 +8357,8 @@
                 <w:lang w:eastAsia="zh-TW"/>
               </w:rPr>
             </w:pPr>
-            <w:bookmarkStart w:id="10" w:name="_Toc121311430"/>
-            <w:bookmarkStart w:id="11" w:name="_Toc119679349"/>
+            <w:bookmarkStart w:id="11" w:name="_Toc121311430"/>
+            <w:bookmarkStart w:id="12" w:name="_Toc119679349"/>
             <w:r>
               <w:rPr>
                 <w:rFonts w:ascii="Century Gothic" w:eastAsia="文鼎中黑" w:hAnsi="Century Gothic" w:hint="eastAsia"/>
@@ -8751,7 +8883,7 @@
           <w:szCs w:val="28"/>
         </w:rPr>
       </w:pPr>
-      <w:bookmarkStart w:id="12" w:name="_Toc494286681"/>
+      <w:bookmarkStart w:id="13" w:name="_Toc494286681"/>
       <w:r>
         <w:rPr>
           <w:rFonts w:ascii="Century Gothic" w:eastAsia="文鼎中黑" w:hAnsi="Century Gothic" w:hint="eastAsia"/>
@@ -8770,9 +8902,9 @@
         </w:rPr>
         <w:t xml:space="preserve"> (</w:t>
       </w:r>
-      <w:bookmarkEnd w:id="10"/>
       <w:bookmarkEnd w:id="11"/>
       <w:bookmarkEnd w:id="12"/>
+      <w:bookmarkEnd w:id="13"/>
       <w:r>
         <w:rPr>
           <w:rFonts w:ascii="Century Gothic" w:eastAsia="文鼎中黑" w:hAnsi="Century Gothic"/>
@@ -8948,6 +9080,7 @@
         </w:rPr>
         <w:t xml:space="preserve">customer API: </w:t>
       </w:r>
+      <w:proofErr w:type="spellStart"/>
       <w:r>
         <w:rPr>
           <w:rFonts w:eastAsia="新細明體"/>
@@ -8960,6 +9093,7 @@
         </w:rPr>
         <w:t>UserAuthority</w:t>
       </w:r>
+      <w:proofErr w:type="spellEnd"/>
       <w:r>
         <w:rPr>
           <w:rFonts w:eastAsia="新細明體" w:hint="eastAsia"/>
@@ -8967,6 +9101,7 @@
         </w:rPr>
         <w:t>回傳資料</w:t>
       </w:r>
+      <w:proofErr w:type="spellStart"/>
       <w:r>
         <w:rPr>
           <w:rFonts w:ascii="Calibri" w:eastAsia="新細明體" w:hAnsi="Calibri"/>
@@ -8974,6 +9109,7 @@
         </w:rPr>
         <w:t>AuthorizedSite</w:t>
       </w:r>
+      <w:proofErr w:type="spellEnd"/>
       <w:r>
         <w:rPr>
           <w:rFonts w:ascii="Calibri" w:eastAsia="新細明體" w:hAnsi="Calibri" w:hint="eastAsia"/>
@@ -9067,6 +9203,7 @@
         </w:rPr>
         <w:t xml:space="preserve">customer API: </w:t>
       </w:r>
+      <w:proofErr w:type="spellStart"/>
       <w:r>
         <w:rPr>
           <w:rFonts w:eastAsia="新細明體"/>
@@ -9079,6 +9216,7 @@
         </w:rPr>
         <w:t>UserAuthority</w:t>
       </w:r>
+      <w:proofErr w:type="spellEnd"/>
       <w:r>
         <w:rPr>
           <w:rFonts w:eastAsia="新細明體" w:hint="eastAsia"/>
@@ -9086,6 +9224,7 @@
         </w:rPr>
         <w:t>回傳資料</w:t>
       </w:r>
+      <w:proofErr w:type="spellStart"/>
       <w:r>
         <w:rPr>
           <w:rFonts w:eastAsia="新細明體" w:cs="Arial"/>
@@ -9093,6 +9232,7 @@
         </w:rPr>
         <w:t>DefaultSite</w:t>
       </w:r>
+      <w:proofErr w:type="spellEnd"/>
       <w:r>
         <w:rPr>
           <w:rFonts w:ascii="Calibri" w:eastAsia="新細明體" w:hAnsi="Calibri" w:hint="eastAsia"/>
@@ -9200,6 +9340,7 @@
         </w:rPr>
         <w:t xml:space="preserve">customer API: </w:t>
       </w:r>
+      <w:proofErr w:type="spellStart"/>
       <w:r>
         <w:rPr>
           <w:rFonts w:eastAsia="新細明體"/>
@@ -9212,6 +9353,7 @@
         </w:rPr>
         <w:t>UserAuthority</w:t>
       </w:r>
+      <w:proofErr w:type="spellEnd"/>
       <w:r>
         <w:rPr>
           <w:rFonts w:eastAsia="新細明體" w:hint="eastAsia"/>
@@ -9219,6 +9361,7 @@
         </w:rPr>
         <w:t>回傳資料</w:t>
       </w:r>
+      <w:proofErr w:type="spellStart"/>
       <w:r>
         <w:rPr>
           <w:rFonts w:eastAsia="新細明體" w:cs="Arial"/>
@@ -9226,6 +9369,7 @@
         </w:rPr>
         <w:t>DefaultSite</w:t>
       </w:r>
+      <w:proofErr w:type="spellEnd"/>
       <w:r>
         <w:rPr>
           <w:rFonts w:ascii="Calibri" w:eastAsia="新細明體" w:hAnsi="Calibri" w:hint="eastAsia"/>
@@ -9312,6 +9456,7 @@
         </w:rPr>
         <w:t xml:space="preserve">customer API: </w:t>
       </w:r>
+      <w:proofErr w:type="spellStart"/>
       <w:r>
         <w:rPr>
           <w:rFonts w:eastAsia="新細明體"/>
@@ -9324,6 +9469,7 @@
         </w:rPr>
         <w:t>UserAuthority</w:t>
       </w:r>
+      <w:proofErr w:type="spellEnd"/>
       <w:r>
         <w:rPr>
           <w:rFonts w:eastAsia="新細明體" w:hint="eastAsia"/>
@@ -9331,6 +9477,7 @@
         </w:rPr>
         <w:t>回傳資料</w:t>
       </w:r>
+      <w:proofErr w:type="spellStart"/>
       <w:r>
         <w:rPr>
           <w:rFonts w:eastAsia="新細明體" w:cs="Arial"/>
@@ -9338,6 +9485,7 @@
         </w:rPr>
         <w:t>DefaultSite</w:t>
       </w:r>
+      <w:proofErr w:type="spellEnd"/>
       <w:r>
         <w:rPr>
           <w:rFonts w:ascii="Calibri" w:eastAsia="新細明體" w:hAnsi="Calibri" w:hint="eastAsia"/>
@@ -9554,6 +9702,7 @@
         </w:rPr>
         <w:t xml:space="preserve">ustomer API: </w:t>
       </w:r>
+      <w:proofErr w:type="spellStart"/>
       <w:r>
         <w:rPr>
           <w:rFonts w:eastAsia="新細明體"/>
@@ -9570,6 +9719,7 @@
         </w:rPr>
         <w:t>UserAuthority</w:t>
       </w:r>
+      <w:proofErr w:type="spellEnd"/>
       <w:r>
         <w:rPr>
           <w:rFonts w:eastAsia="新細明體" w:hint="eastAsia"/>
@@ -9663,6 +9813,7 @@
         </w:rPr>
         <w:t xml:space="preserve">customer API: </w:t>
       </w:r>
+      <w:proofErr w:type="spellStart"/>
       <w:r>
         <w:rPr>
           <w:rFonts w:eastAsia="新細明體" w:hAnsi="新細明體"/>
@@ -9677,6 +9828,7 @@
         </w:rPr>
         <w:t>EmployeeData</w:t>
       </w:r>
+      <w:proofErr w:type="spellEnd"/>
       <w:r>
         <w:rPr>
           <w:rFonts w:eastAsia="新細明體" w:hAnsi="新細明體" w:hint="eastAsia"/>
@@ -9804,8 +9956,19 @@
           <w:szCs w:val="18"/>
           <w:lang w:eastAsia="zh-TW"/>
         </w:rPr>
-        <w:t xml:space="preserve"> QueryCalendarData</w:t>
-      </w:r>
+        <w:t xml:space="preserve"> </w:t>
+      </w:r>
+      <w:proofErr w:type="spellStart"/>
+      <w:r>
+        <w:rPr>
+          <w:rFonts w:eastAsia="新細明體" w:cs="Arial"/>
+          <w:sz w:val="18"/>
+          <w:szCs w:val="18"/>
+          <w:lang w:eastAsia="zh-TW"/>
+        </w:rPr>
+        <w:t>QueryCalendarData</w:t>
+      </w:r>
+      <w:proofErr w:type="spellEnd"/>
       <w:r>
         <w:rPr>
           <w:rFonts w:eastAsia="新細明體" w:cs="Arial" w:hint="eastAsia"/>
@@ -9822,8 +9985,9 @@
           <w:szCs w:val="18"/>
           <w:lang w:eastAsia="zh-TW"/>
         </w:rPr>
-        <w:t xml:space="preserve"> GetDefaultSetting</w:t>
-      </w:r>
+        <w:t xml:space="preserve"> </w:t>
+      </w:r>
+      <w:proofErr w:type="spellStart"/>
       <w:r>
         <w:rPr>
           <w:rFonts w:eastAsia="新細明體" w:cs="Arial"/>
@@ -9831,6 +9995,16 @@
           <w:szCs w:val="18"/>
           <w:lang w:eastAsia="zh-TW"/>
         </w:rPr>
+        <w:t>GetDefaultSetting</w:t>
+      </w:r>
+      <w:proofErr w:type="spellEnd"/>
+      <w:r>
+        <w:rPr>
+          <w:rFonts w:eastAsia="新細明體" w:cs="Arial"/>
+          <w:sz w:val="18"/>
+          <w:szCs w:val="18"/>
+          <w:lang w:eastAsia="zh-TW"/>
+        </w:rPr>
         <w:t xml:space="preserve">, </w:t>
       </w:r>
       <w:r>
@@ -9867,8 +10041,19 @@
           <w:szCs w:val="18"/>
           <w:lang w:eastAsia="zh-TW"/>
         </w:rPr>
-        <w:t>, empno</w:t>
-      </w:r>
+        <w:t xml:space="preserve">, </w:t>
+      </w:r>
+      <w:proofErr w:type="spellStart"/>
+      <w:r>
+        <w:rPr>
+          <w:rFonts w:eastAsia="新細明體" w:cs="Arial" w:hint="eastAsia"/>
+          <w:sz w:val="18"/>
+          <w:szCs w:val="18"/>
+          <w:lang w:eastAsia="zh-TW"/>
+        </w:rPr>
+        <w:t>empno</w:t>
+      </w:r>
+      <w:proofErr w:type="spellEnd"/>
       <w:r>
         <w:rPr>
           <w:rFonts w:eastAsia="新細明體" w:cs="Arial" w:hint="eastAsia"/>
@@ -10327,6 +10512,7 @@
         </w:rPr>
         <w:t xml:space="preserve">customer API: </w:t>
       </w:r>
+      <w:proofErr w:type="spellStart"/>
       <w:r>
         <w:rPr>
           <w:rFonts w:eastAsia="新細明體" w:cs="Arial"/>
@@ -10336,6 +10522,7 @@
         </w:rPr>
         <w:t>SendModifyAttendanceFormData</w:t>
       </w:r>
+      <w:proofErr w:type="spellEnd"/>
       <w:r>
         <w:rPr>
           <w:rFonts w:eastAsia="新細明體" w:cs="Arial" w:hint="eastAsia"/>
@@ -10654,6 +10841,7 @@
         </w:rPr>
         <w:t>(</w:t>
       </w:r>
+      <w:proofErr w:type="spellStart"/>
       <w:r>
         <w:rPr>
           <w:rFonts w:eastAsia="新細明體" w:cs="Arial"/>
@@ -10681,6 +10869,7 @@
         </w:rPr>
         <w:t>Hours</w:t>
       </w:r>
+      <w:proofErr w:type="spellEnd"/>
       <w:r>
         <w:rPr>
           <w:rFonts w:eastAsia="新細明體" w:cs="Arial" w:hint="eastAsia"/>
@@ -10750,6 +10939,7 @@
         </w:rPr>
         <w:t xml:space="preserve">customer API: </w:t>
       </w:r>
+      <w:proofErr w:type="spellStart"/>
       <w:r>
         <w:rPr>
           <w:rFonts w:eastAsia="新細明體" w:cs="Arial"/>
@@ -10759,6 +10949,7 @@
         </w:rPr>
         <w:t>SendModifyAttendanceFormData</w:t>
       </w:r>
+      <w:proofErr w:type="spellEnd"/>
       <w:r>
         <w:rPr>
           <w:rFonts w:eastAsia="新細明體" w:cs="Arial" w:hint="eastAsia"/>
@@ -11066,6 +11257,7 @@
         </w:rPr>
         <w:t xml:space="preserve">customer API: </w:t>
       </w:r>
+      <w:proofErr w:type="spellStart"/>
       <w:r>
         <w:rPr>
           <w:rFonts w:eastAsia="新細明體" w:cs="Arial"/>
@@ -11093,6 +11285,7 @@
         </w:rPr>
         <w:t>FormData</w:t>
       </w:r>
+      <w:proofErr w:type="spellEnd"/>
       <w:r>
         <w:rPr>
           <w:rFonts w:eastAsia="新細明體" w:cs="Arial" w:hint="eastAsia"/>
@@ -11394,6 +11587,7 @@
         </w:rPr>
         <w:t xml:space="preserve">customer API: </w:t>
       </w:r>
+      <w:proofErr w:type="spellStart"/>
       <w:r>
         <w:rPr>
           <w:rFonts w:eastAsia="新細明體" w:cs="Arial"/>
@@ -11410,7 +11604,17 @@
           <w:szCs w:val="18"/>
           <w:lang w:eastAsia="zh-TW"/>
         </w:rPr>
-        <w:t xml:space="preserve">OvertimeForm, </w:t>
+        <w:t>OvertimeForm</w:t>
+      </w:r>
+      <w:proofErr w:type="spellEnd"/>
+      <w:r>
+        <w:rPr>
+          <w:rFonts w:eastAsia="新細明體" w:cs="Arial" w:hint="eastAsia"/>
+          <w:sz w:val="18"/>
+          <w:szCs w:val="18"/>
+          <w:lang w:eastAsia="zh-TW"/>
+        </w:rPr>
+        <w:t xml:space="preserve">, </w:t>
       </w:r>
       <w:r>
         <w:rPr>
@@ -11472,6 +11676,7 @@
         </w:rPr>
         <w:t xml:space="preserve"> </w:t>
       </w:r>
+      <w:proofErr w:type="spellStart"/>
       <w:r>
         <w:rPr>
           <w:rFonts w:eastAsia="新細明體" w:cs="Arial" w:hint="eastAsia"/>
@@ -11490,6 +11695,7 @@
         </w:rPr>
         <w:t>FormDetail</w:t>
       </w:r>
+      <w:proofErr w:type="spellEnd"/>
       <w:r>
         <w:rPr>
           <w:rFonts w:eastAsia="新細明體" w:cs="Arial" w:hint="eastAsia"/>
@@ -12196,6 +12402,7 @@
         </w:rPr>
         <w:t xml:space="preserve"> </w:t>
       </w:r>
+      <w:proofErr w:type="spellStart"/>
       <w:r>
         <w:rPr>
           <w:rFonts w:eastAsia="新細明體" w:cs="Arial" w:hint="eastAsia"/>
@@ -12214,6 +12421,7 @@
         </w:rPr>
         <w:t>Form</w:t>
       </w:r>
+      <w:proofErr w:type="spellEnd"/>
       <w:r>
         <w:rPr>
           <w:rFonts w:eastAsia="新細明體" w:cs="Arial" w:hint="eastAsia"/>
@@ -12480,6 +12688,7 @@
         </w:rPr>
         <w:t xml:space="preserve"> </w:t>
       </w:r>
+      <w:proofErr w:type="spellStart"/>
       <w:r>
         <w:rPr>
           <w:rFonts w:eastAsia="新細明體" w:cs="Arial" w:hint="eastAsia"/>
@@ -12489,6 +12698,7 @@
         </w:rPr>
         <w:t>RecallOvertimeForm</w:t>
       </w:r>
+      <w:proofErr w:type="spellEnd"/>
       <w:r>
         <w:rPr>
           <w:rFonts w:eastAsia="新細明體" w:cs="Arial" w:hint="eastAsia"/>
@@ -12788,6 +12998,7 @@
         </w:rPr>
         <w:t xml:space="preserve"> </w:t>
       </w:r>
+      <w:proofErr w:type="spellStart"/>
       <w:r>
         <w:rPr>
           <w:rFonts w:eastAsia="新細明體" w:cs="Arial" w:hint="eastAsia"/>
@@ -12797,6 +13008,7 @@
         </w:rPr>
         <w:t>DeleteOvertimeForm</w:t>
       </w:r>
+      <w:proofErr w:type="spellEnd"/>
       <w:r>
         <w:rPr>
           <w:rFonts w:eastAsia="新細明體" w:cs="Arial" w:hint="eastAsia"/>
@@ -12955,9 +13167,9 @@
           <w:lang w:eastAsia="zh-TW"/>
         </w:rPr>
       </w:pPr>
-      <w:bookmarkStart w:id="13" w:name="_Toc119679350"/>
-      <w:bookmarkStart w:id="14" w:name="_Toc121311431"/>
-      <w:bookmarkStart w:id="15" w:name="_Toc494286682"/>
+      <w:bookmarkStart w:id="14" w:name="_Toc119679350"/>
+      <w:bookmarkStart w:id="15" w:name="_Toc121311431"/>
+      <w:bookmarkStart w:id="16" w:name="_Toc494286682"/>
       <w:r>
         <w:rPr>
           <w:rFonts w:ascii="Century Gothic" w:eastAsia="文鼎中黑" w:hAnsi="Century Gothic" w:hint="eastAsia"/>
@@ -12985,7 +13197,7 @@
         </w:rPr>
         <w:t xml:space="preserve">Table </w:t>
       </w:r>
-      <w:bookmarkEnd w:id="13"/>
+      <w:bookmarkEnd w:id="14"/>
       <w:r>
         <w:rPr>
           <w:rFonts w:ascii="Century Gothic" w:eastAsia="文鼎中黑" w:hAnsi="Century Gothic"/>
@@ -12995,7 +13207,7 @@
         </w:rPr>
         <w:t>Layout</w:t>
       </w:r>
-      <w:bookmarkEnd w:id="14"/>
+      <w:bookmarkEnd w:id="15"/>
       <w:r>
         <w:rPr>
           <w:rFonts w:ascii="Century Gothic" w:eastAsia="文鼎中黑" w:hAnsi="Century Gothic" w:hint="eastAsia"/>
@@ -13005,7 +13217,7 @@
         </w:rPr>
         <w:t>)</w:t>
       </w:r>
-      <w:bookmarkEnd w:id="15"/>
+      <w:bookmarkEnd w:id="16"/>
     </w:p>
     <w:p>
       <w:pPr>
@@ -13017,7 +13229,7 @@
           <w:szCs w:val="24"/>
         </w:rPr>
       </w:pPr>
-      <w:bookmarkStart w:id="16" w:name="_Toc494286683"/>
+      <w:bookmarkStart w:id="17" w:name="_Toc494286683"/>
       <w:r>
         <w:rPr>
           <w:rFonts w:ascii="Century Gothic" w:eastAsia="文鼎中黑" w:hAnsi="Century Gothic" w:hint="eastAsia"/>
@@ -13045,7 +13257,7 @@
         </w:rPr>
         <w:t>&gt;</w:t>
       </w:r>
-      <w:bookmarkEnd w:id="16"/>
+      <w:bookmarkEnd w:id="17"/>
     </w:p>
     <w:tbl>
       <w:tblPr>
@@ -13505,8 +13717,21 @@
                 <w:kern w:val="0"/>
                 <w:lang w:eastAsia="zh-TW"/>
               </w:rPr>
-              <w:t xml:space="preserve"> + FieldN</w:t>
-            </w:r>
+              <w:t xml:space="preserve"> + </w:t>
+            </w:r>
+            <w:proofErr w:type="spellStart"/>
+            <w:r>
+              <w:rPr>
+                <w:rFonts w:eastAsia="PMingLiU" w:cs="Arial" w:hint="eastAsia"/>
+                <w:b/>
+                <w:bCs/>
+                <w:color w:val="000000"/>
+                <w:kern w:val="0"/>
+                <w:lang w:eastAsia="zh-TW"/>
+              </w:rPr>
+              <w:t>FieldN</w:t>
+            </w:r>
+            <w:proofErr w:type="spellEnd"/>
           </w:p>
           <w:p>
             <w:pPr>
@@ -15561,7 +15786,7 @@
         </w:rPr>
         <w:t xml:space="preserve"> </w:t>
       </w:r>
-      <w:bookmarkStart w:id="17" w:name="_Toc494286684"/>
+      <w:bookmarkStart w:id="18" w:name="_Toc494286684"/>
       <w:r>
         <w:rPr>
           <w:rFonts w:ascii="Century Gothic" w:eastAsia="文鼎中黑" w:hAnsi="Century Gothic" w:hint="eastAsia"/>
@@ -15570,7 +15795,7 @@
         </w:rPr>
         <w:t>Implementation</w:t>
       </w:r>
-      <w:bookmarkEnd w:id="17"/>
+      <w:bookmarkEnd w:id="18"/>
     </w:p>
     <w:p>
       <w:pPr>
@@ -15628,8 +15853,17 @@
           <w:rFonts w:ascii="Century Gothic" w:eastAsia="Century Gothic" w:hAnsi="Century Gothic" w:cs="Century Gothic"/>
           <w:color w:val="008000"/>
         </w:rPr>
-        <w:t>Define pageList</w:t>
-      </w:r>
+        <w:t xml:space="preserve">Define </w:t>
+      </w:r>
+      <w:proofErr w:type="spellStart"/>
+      <w:r>
+        <w:rPr>
+          <w:rFonts w:ascii="Century Gothic" w:eastAsia="Century Gothic" w:hAnsi="Century Gothic" w:cs="Century Gothic"/>
+          <w:color w:val="008000"/>
+        </w:rPr>
+        <w:t>pageList</w:t>
+      </w:r>
+      <w:proofErr w:type="spellEnd"/>
     </w:p>
     <w:p>
       <w:pPr>
@@ -15654,8 +15888,33 @@
           <w:rFonts w:ascii="Century Gothic" w:eastAsia="Century Gothic" w:hAnsi="Century Gothic" w:cs="Century Gothic"/>
           <w:color w:val="008000"/>
         </w:rPr>
-        <w:t>Define appKey, appSecretKey</w:t>
-      </w:r>
+        <w:t xml:space="preserve">Define </w:t>
+      </w:r>
+      <w:proofErr w:type="spellStart"/>
+      <w:r>
+        <w:rPr>
+          <w:rFonts w:ascii="Century Gothic" w:eastAsia="Century Gothic" w:hAnsi="Century Gothic" w:cs="Century Gothic"/>
+          <w:color w:val="008000"/>
+        </w:rPr>
+        <w:t>appKey</w:t>
+      </w:r>
+      <w:proofErr w:type="spellEnd"/>
+      <w:r>
+        <w:rPr>
+          <w:rFonts w:ascii="Century Gothic" w:eastAsia="Century Gothic" w:hAnsi="Century Gothic" w:cs="Century Gothic"/>
+          <w:color w:val="008000"/>
+        </w:rPr>
+        <w:t xml:space="preserve">, </w:t>
+      </w:r>
+      <w:proofErr w:type="spellStart"/>
+      <w:r>
+        <w:rPr>
+          <w:rFonts w:ascii="Century Gothic" w:eastAsia="Century Gothic" w:hAnsi="Century Gothic" w:cs="Century Gothic"/>
+          <w:color w:val="008000"/>
+        </w:rPr>
+        <w:t>appSecretKey</w:t>
+      </w:r>
+      <w:proofErr w:type="spellEnd"/>
     </w:p>
     <w:p>
       <w:pPr>
@@ -15680,7 +15939,32 @@
           <w:rFonts w:ascii="Century Gothic" w:eastAsia="Century Gothic" w:hAnsi="Century Gothic" w:cs="Century Gothic"/>
           <w:color w:val="008000"/>
         </w:rPr>
-        <w:t>Define window.initialSuccess()</w:t>
+        <w:t xml:space="preserve">Define </w:t>
+      </w:r>
+      <w:proofErr w:type="spellStart"/>
+      <w:proofErr w:type="gramStart"/>
+      <w:r>
+        <w:rPr>
+          <w:rFonts w:ascii="Century Gothic" w:eastAsia="Century Gothic" w:hAnsi="Century Gothic" w:cs="Century Gothic"/>
+          <w:color w:val="008000"/>
+        </w:rPr>
+        <w:t>window.initialSuccess</w:t>
+      </w:r>
+      <w:proofErr w:type="spellEnd"/>
+      <w:r>
+        <w:rPr>
+          <w:rFonts w:ascii="Century Gothic" w:eastAsia="Century Gothic" w:hAnsi="Century Gothic" w:cs="Century Gothic"/>
+          <w:color w:val="008000"/>
+        </w:rPr>
+        <w:t>(</w:t>
+      </w:r>
+      <w:proofErr w:type="gramEnd"/>
+      <w:r>
+        <w:rPr>
+          <w:rFonts w:ascii="Century Gothic" w:eastAsia="Century Gothic" w:hAnsi="Century Gothic" w:cs="Century Gothic"/>
+          <w:color w:val="008000"/>
+        </w:rPr>
+        <w:t>)</w:t>
       </w:r>
     </w:p>
     <w:p>
@@ -15706,7 +15990,32 @@
           <w:rFonts w:ascii="Century Gothic" w:eastAsia="Century Gothic" w:hAnsi="Century Gothic" w:cs="Century Gothic"/>
           <w:color w:val="008000"/>
         </w:rPr>
-        <w:t>Define onBackKeyDown() for android platform</w:t>
+        <w:t xml:space="preserve">Define </w:t>
+      </w:r>
+      <w:proofErr w:type="spellStart"/>
+      <w:proofErr w:type="gramStart"/>
+      <w:r>
+        <w:rPr>
+          <w:rFonts w:ascii="Century Gothic" w:eastAsia="Century Gothic" w:hAnsi="Century Gothic" w:cs="Century Gothic"/>
+          <w:color w:val="008000"/>
+        </w:rPr>
+        <w:t>onBackKeyDown</w:t>
+      </w:r>
+      <w:proofErr w:type="spellEnd"/>
+      <w:r>
+        <w:rPr>
+          <w:rFonts w:ascii="Century Gothic" w:eastAsia="Century Gothic" w:hAnsi="Century Gothic" w:cs="Century Gothic"/>
+          <w:color w:val="008000"/>
+        </w:rPr>
+        <w:t>(</w:t>
+      </w:r>
+      <w:proofErr w:type="gramEnd"/>
+      <w:r>
+        <w:rPr>
+          <w:rFonts w:ascii="Century Gothic" w:eastAsia="Century Gothic" w:hAnsi="Century Gothic" w:cs="Century Gothic"/>
+          <w:color w:val="008000"/>
+        </w:rPr>
+        <w:t>) for android platform</w:t>
       </w:r>
     </w:p>
     <w:p>
@@ -15733,7 +16042,48 @@
           <w:rFonts w:ascii="Century Gothic" w:eastAsia="Century Gothic" w:hAnsi="Century Gothic" w:cs="Century Gothic"/>
           <w:color w:val="008000"/>
         </w:rPr>
-        <w:t>Define onPause() / onResume() when APP work in background / foreground</w:t>
+        <w:t xml:space="preserve">Define </w:t>
+      </w:r>
+      <w:proofErr w:type="spellStart"/>
+      <w:proofErr w:type="gramStart"/>
+      <w:r>
+        <w:rPr>
+          <w:rFonts w:ascii="Century Gothic" w:eastAsia="Century Gothic" w:hAnsi="Century Gothic" w:cs="Century Gothic"/>
+          <w:color w:val="008000"/>
+        </w:rPr>
+        <w:t>onPause</w:t>
+      </w:r>
+      <w:proofErr w:type="spellEnd"/>
+      <w:r>
+        <w:rPr>
+          <w:rFonts w:ascii="Century Gothic" w:eastAsia="Century Gothic" w:hAnsi="Century Gothic" w:cs="Century Gothic"/>
+          <w:color w:val="008000"/>
+        </w:rPr>
+        <w:t>(</w:t>
+      </w:r>
+      <w:proofErr w:type="gramEnd"/>
+      <w:r>
+        <w:rPr>
+          <w:rFonts w:ascii="Century Gothic" w:eastAsia="Century Gothic" w:hAnsi="Century Gothic" w:cs="Century Gothic"/>
+          <w:color w:val="008000"/>
+        </w:rPr>
+        <w:t xml:space="preserve">) / </w:t>
+      </w:r>
+      <w:proofErr w:type="spellStart"/>
+      <w:r>
+        <w:rPr>
+          <w:rFonts w:ascii="Century Gothic" w:eastAsia="Century Gothic" w:hAnsi="Century Gothic" w:cs="Century Gothic"/>
+          <w:color w:val="008000"/>
+        </w:rPr>
+        <w:t>onResume</w:t>
+      </w:r>
+      <w:proofErr w:type="spellEnd"/>
+      <w:r>
+        <w:rPr>
+          <w:rFonts w:ascii="Century Gothic" w:eastAsia="Century Gothic" w:hAnsi="Century Gothic" w:cs="Century Gothic"/>
+          <w:color w:val="008000"/>
+        </w:rPr>
+        <w:t>() when APP work in background / foreground</w:t>
       </w:r>
     </w:p>
     <w:p>
@@ -15754,6 +16104,7 @@
           <w:color w:val="008000"/>
         </w:rPr>
       </w:pPr>
+      <w:proofErr w:type="gramStart"/>
       <w:r>
         <w:rPr>
           <w:rFonts w:ascii="Century Gothic" w:hAnsi="Century Gothic" w:cs="Century Gothic" w:hint="eastAsia"/>
@@ -15761,6 +16112,7 @@
         </w:rPr>
         <w:t>viewPersonalLeave.html</w:t>
       </w:r>
+      <w:proofErr w:type="gramEnd"/>
       <w:r>
         <w:rPr>
           <w:rFonts w:ascii="Century Gothic" w:hAnsi="Century Gothic" w:cs="Century Gothic"/>
@@ -15773,7 +16125,23 @@
           <w:rFonts w:ascii="Century Gothic" w:hAnsi="Century Gothic" w:cs="Century Gothic"/>
           <w:color w:val="FF0000"/>
         </w:rPr>
-        <w:t>(Reivse UI )</w:t>
+        <w:t>(</w:t>
+      </w:r>
+      <w:proofErr w:type="spellStart"/>
+      <w:r>
+        <w:rPr>
+          <w:rFonts w:ascii="Century Gothic" w:hAnsi="Century Gothic" w:cs="Century Gothic"/>
+          <w:color w:val="FF0000"/>
+        </w:rPr>
+        <w:t>Reivse</w:t>
+      </w:r>
+      <w:proofErr w:type="spellEnd"/>
+      <w:r>
+        <w:rPr>
+          <w:rFonts w:ascii="Century Gothic" w:hAnsi="Century Gothic" w:cs="Century Gothic"/>
+          <w:color w:val="FF0000"/>
+        </w:rPr>
+        <w:t xml:space="preserve"> UI )</w:t>
       </w:r>
     </w:p>
     <w:p>
@@ -15794,6 +16162,7 @@
           <w:color w:val="008000"/>
         </w:rPr>
       </w:pPr>
+      <w:proofErr w:type="gramStart"/>
       <w:r>
         <w:rPr>
           <w:rFonts w:ascii="Century Gothic" w:hAnsi="Century Gothic" w:cs="Century Gothic" w:hint="eastAsia"/>
@@ -15808,6 +16177,7 @@
         </w:rPr>
         <w:t>js</w:t>
       </w:r>
+      <w:proofErr w:type="gramEnd"/>
       <w:r>
         <w:rPr>
           <w:rFonts w:ascii="Century Gothic" w:hAnsi="Century Gothic" w:cs="Century Gothic"/>
@@ -15834,6 +16204,7 @@
           <w:color w:val="008000"/>
         </w:rPr>
       </w:pPr>
+      <w:proofErr w:type="gramStart"/>
       <w:r>
         <w:rPr>
           <w:rFonts w:ascii="Century Gothic" w:hAnsi="Century Gothic" w:cs="Century Gothic" w:hint="eastAsia"/>
@@ -15848,6 +16219,7 @@
         </w:rPr>
         <w:t>LeaveSubmit.html</w:t>
       </w:r>
+      <w:proofErr w:type="gramEnd"/>
       <w:r>
         <w:rPr>
           <w:rFonts w:ascii="Century Gothic" w:hAnsi="Century Gothic" w:cs="Century Gothic" w:hint="eastAsia"/>
@@ -15867,7 +16239,23 @@
           <w:rFonts w:ascii="Century Gothic" w:hAnsi="Century Gothic" w:cs="Century Gothic"/>
           <w:color w:val="FF0000"/>
         </w:rPr>
-        <w:t>(Reivse UI )</w:t>
+        <w:t>(</w:t>
+      </w:r>
+      <w:proofErr w:type="spellStart"/>
+      <w:r>
+        <w:rPr>
+          <w:rFonts w:ascii="Century Gothic" w:hAnsi="Century Gothic" w:cs="Century Gothic"/>
+          <w:color w:val="FF0000"/>
+        </w:rPr>
+        <w:t>Reivse</w:t>
+      </w:r>
+      <w:proofErr w:type="spellEnd"/>
+      <w:r>
+        <w:rPr>
+          <w:rFonts w:ascii="Century Gothic" w:hAnsi="Century Gothic" w:cs="Century Gothic"/>
+          <w:color w:val="FF0000"/>
+        </w:rPr>
+        <w:t xml:space="preserve"> UI )</w:t>
       </w:r>
     </w:p>
     <w:p>
@@ -15888,6 +16276,7 @@
           <w:color w:val="008000"/>
         </w:rPr>
       </w:pPr>
+      <w:proofErr w:type="gramStart"/>
       <w:r>
         <w:rPr>
           <w:rFonts w:ascii="Century Gothic" w:hAnsi="Century Gothic" w:cs="Century Gothic" w:hint="eastAsia"/>
@@ -15902,6 +16291,7 @@
         </w:rPr>
         <w:t>LeaveSubmit.js</w:t>
       </w:r>
+      <w:proofErr w:type="gramEnd"/>
     </w:p>
     <w:p>
       <w:pPr>
@@ -15921,6 +16311,7 @@
           <w:color w:val="008000"/>
         </w:rPr>
       </w:pPr>
+      <w:proofErr w:type="gramStart"/>
       <w:r>
         <w:rPr>
           <w:rFonts w:ascii="Century Gothic" w:hAnsi="Century Gothic" w:cs="Century Gothic" w:hint="eastAsia"/>
@@ -15935,6 +16326,7 @@
         </w:rPr>
         <w:t>LeaveQuery.html</w:t>
       </w:r>
+      <w:proofErr w:type="gramEnd"/>
       <w:r>
         <w:rPr>
           <w:rFonts w:ascii="Century Gothic" w:hAnsi="Century Gothic" w:cs="Century Gothic"/>
@@ -15947,7 +16339,23 @@
           <w:rFonts w:ascii="Century Gothic" w:hAnsi="Century Gothic" w:cs="Century Gothic"/>
           <w:color w:val="FF0000"/>
         </w:rPr>
-        <w:t>(Reivse UI )</w:t>
+        <w:t>(</w:t>
+      </w:r>
+      <w:proofErr w:type="spellStart"/>
+      <w:r>
+        <w:rPr>
+          <w:rFonts w:ascii="Century Gothic" w:hAnsi="Century Gothic" w:cs="Century Gothic"/>
+          <w:color w:val="FF0000"/>
+        </w:rPr>
+        <w:t>Reivse</w:t>
+      </w:r>
+      <w:proofErr w:type="spellEnd"/>
+      <w:r>
+        <w:rPr>
+          <w:rFonts w:ascii="Century Gothic" w:hAnsi="Century Gothic" w:cs="Century Gothic"/>
+          <w:color w:val="FF0000"/>
+        </w:rPr>
+        <w:t xml:space="preserve"> UI )</w:t>
       </w:r>
     </w:p>
     <w:p>
@@ -15968,6 +16376,7 @@
           <w:color w:val="008000"/>
         </w:rPr>
       </w:pPr>
+      <w:proofErr w:type="gramStart"/>
       <w:r>
         <w:rPr>
           <w:rFonts w:ascii="Century Gothic" w:hAnsi="Century Gothic" w:cs="Century Gothic" w:hint="eastAsia"/>
@@ -15982,6 +16391,7 @@
         </w:rPr>
         <w:t>LeaveQuery.js</w:t>
       </w:r>
+      <w:proofErr w:type="gramEnd"/>
     </w:p>
     <w:p>
       <w:pPr>
@@ -16001,6 +16411,7 @@
           <w:color w:val="008000"/>
         </w:rPr>
       </w:pPr>
+      <w:proofErr w:type="gramStart"/>
       <w:r>
         <w:rPr>
           <w:rFonts w:ascii="Century Gothic" w:hAnsi="Century Gothic" w:cs="Century Gothic" w:hint="eastAsia"/>
@@ -16015,6 +16426,7 @@
         </w:rPr>
         <w:t>BackLeaveQuery.html</w:t>
       </w:r>
+      <w:proofErr w:type="gramEnd"/>
       <w:r>
         <w:rPr>
           <w:rFonts w:ascii="Century Gothic" w:hAnsi="Century Gothic" w:cs="Century Gothic"/>
@@ -16027,7 +16439,23 @@
           <w:rFonts w:ascii="Century Gothic" w:hAnsi="Century Gothic" w:cs="Century Gothic"/>
           <w:color w:val="FF0000"/>
         </w:rPr>
-        <w:t>(Reivse UI )</w:t>
+        <w:t>(</w:t>
+      </w:r>
+      <w:proofErr w:type="spellStart"/>
+      <w:r>
+        <w:rPr>
+          <w:rFonts w:ascii="Century Gothic" w:hAnsi="Century Gothic" w:cs="Century Gothic"/>
+          <w:color w:val="FF0000"/>
+        </w:rPr>
+        <w:t>Reivse</w:t>
+      </w:r>
+      <w:proofErr w:type="spellEnd"/>
+      <w:r>
+        <w:rPr>
+          <w:rFonts w:ascii="Century Gothic" w:hAnsi="Century Gothic" w:cs="Century Gothic"/>
+          <w:color w:val="FF0000"/>
+        </w:rPr>
+        <w:t xml:space="preserve"> UI )</w:t>
       </w:r>
     </w:p>
     <w:p>
@@ -16048,6 +16476,7 @@
           <w:color w:val="008000"/>
         </w:rPr>
       </w:pPr>
+      <w:proofErr w:type="gramStart"/>
       <w:r>
         <w:rPr>
           <w:rFonts w:ascii="Century Gothic" w:hAnsi="Century Gothic" w:cs="Century Gothic" w:hint="eastAsia"/>
@@ -16062,6 +16491,7 @@
         </w:rPr>
         <w:t>BackLeaveQuery.js</w:t>
       </w:r>
+      <w:proofErr w:type="gramEnd"/>
     </w:p>
     <w:p>
       <w:pPr>
@@ -16081,6 +16511,7 @@
           <w:color w:val="008000"/>
         </w:rPr>
       </w:pPr>
+      <w:proofErr w:type="gramStart"/>
       <w:r>
         <w:rPr>
           <w:rFonts w:ascii="Century Gothic" w:hAnsi="Century Gothic" w:cs="Century Gothic" w:hint="eastAsia"/>
@@ -16095,6 +16526,7 @@
         </w:rPr>
         <w:t>HolidayCalendar.html</w:t>
       </w:r>
+      <w:proofErr w:type="gramEnd"/>
       <w:r>
         <w:rPr>
           <w:rFonts w:ascii="Century Gothic" w:hAnsi="Century Gothic" w:cs="Century Gothic"/>
@@ -16107,7 +16539,23 @@
           <w:rFonts w:ascii="Century Gothic" w:hAnsi="Century Gothic" w:cs="Century Gothic"/>
           <w:color w:val="FF0000"/>
         </w:rPr>
-        <w:t>(Reivse UI )</w:t>
+        <w:t>(</w:t>
+      </w:r>
+      <w:proofErr w:type="spellStart"/>
+      <w:r>
+        <w:rPr>
+          <w:rFonts w:ascii="Century Gothic" w:hAnsi="Century Gothic" w:cs="Century Gothic"/>
+          <w:color w:val="FF0000"/>
+        </w:rPr>
+        <w:t>Reivse</w:t>
+      </w:r>
+      <w:proofErr w:type="spellEnd"/>
+      <w:r>
+        <w:rPr>
+          <w:rFonts w:ascii="Century Gothic" w:hAnsi="Century Gothic" w:cs="Century Gothic"/>
+          <w:color w:val="FF0000"/>
+        </w:rPr>
+        <w:t xml:space="preserve"> UI )</w:t>
       </w:r>
     </w:p>
     <w:p>
@@ -16128,6 +16576,7 @@
           <w:color w:val="008000"/>
         </w:rPr>
       </w:pPr>
+      <w:proofErr w:type="gramStart"/>
       <w:r>
         <w:rPr>
           <w:rFonts w:ascii="Century Gothic" w:hAnsi="Century Gothic" w:cs="Century Gothic" w:hint="eastAsia"/>
@@ -16142,6 +16591,7 @@
         </w:rPr>
         <w:t>HolidayCalendar.js</w:t>
       </w:r>
+      <w:proofErr w:type="gramEnd"/>
     </w:p>
     <w:p>
       <w:pPr>
@@ -16161,6 +16611,8 @@
           <w:color w:val="FF0000"/>
         </w:rPr>
       </w:pPr>
+      <w:proofErr w:type="spellStart"/>
+      <w:proofErr w:type="gramStart"/>
       <w:r>
         <w:rPr>
           <w:rFonts w:ascii="Century Gothic" w:hAnsi="Century Gothic" w:cs="Century Gothic"/>
@@ -16168,8 +16620,6 @@
         </w:rPr>
         <w:t>viewAgent</w:t>
       </w:r>
-      <w:bookmarkStart w:id="18" w:name="_GoBack"/>
-      <w:bookmarkEnd w:id="18"/>
       <w:r>
         <w:rPr>
           <w:rFonts w:ascii="Century Gothic" w:hAnsi="Century Gothic" w:cs="Century Gothic"/>
@@ -16177,6 +16627,8 @@
         </w:rPr>
         <w:t>Leave</w:t>
       </w:r>
+      <w:proofErr w:type="spellEnd"/>
+      <w:proofErr w:type="gramEnd"/>
     </w:p>
     <w:p>
       <w:pPr>
@@ -16196,6 +16648,8 @@
           <w:color w:val="FF0000"/>
         </w:rPr>
       </w:pPr>
+      <w:proofErr w:type="spellStart"/>
+      <w:proofErr w:type="gramStart"/>
       <w:r>
         <w:rPr>
           <w:color w:val="FF0000"/>
@@ -16208,6 +16662,8 @@
         </w:rPr>
         <w:t>Clockin</w:t>
       </w:r>
+      <w:proofErr w:type="spellEnd"/>
+      <w:proofErr w:type="gramEnd"/>
     </w:p>
     <w:p>
       <w:pPr>
@@ -16227,12 +16683,16 @@
           <w:color w:val="FF0000"/>
         </w:rPr>
       </w:pPr>
+      <w:proofErr w:type="spellStart"/>
+      <w:proofErr w:type="gramStart"/>
       <w:r>
         <w:rPr>
           <w:color w:val="FF0000"/>
         </w:rPr>
         <w:t>viewOvertimeSubmit</w:t>
       </w:r>
+      <w:proofErr w:type="spellEnd"/>
+      <w:proofErr w:type="gramEnd"/>
     </w:p>
     <w:p>
       <w:pPr>
@@ -16252,11 +16712,21 @@
           <w:color w:val="FF0000"/>
         </w:rPr>
       </w:pPr>
+      <w:proofErr w:type="spellStart"/>
+      <w:proofErr w:type="gramStart"/>
       <w:r>
         <w:rPr>
           <w:color w:val="FF0000"/>
         </w:rPr>
-        <w:t>viewOvertimeQuery(Overtime List, Overtime List Detail, Overtime Revise)</w:t>
+        <w:t>viewOvertimeQuery</w:t>
+      </w:r>
+      <w:proofErr w:type="spellEnd"/>
+      <w:proofErr w:type="gramEnd"/>
+      <w:r>
+        <w:rPr>
+          <w:color w:val="FF0000"/>
+        </w:rPr>
+        <w:t>(Overtime List, Overtime List Detail, Overtime Revise)</w:t>
       </w:r>
     </w:p>
     <w:p>
@@ -17377,7 +17847,23 @@
                 <w:rFonts w:ascii="Century Gothic" w:eastAsia="文鼎中黑" w:hAnsi="Century Gothic" w:cs="Arial"/>
                 <w:lang w:eastAsia="zh-TW"/>
               </w:rPr>
-              <w:t>‘ ‘ for alphabet</w:t>
+              <w:t xml:space="preserve">‘ ‘ </w:t>
+            </w:r>
+            <w:proofErr w:type="gramStart"/>
+            <w:r>
+              <w:rPr>
+                <w:rFonts w:ascii="Century Gothic" w:eastAsia="文鼎中黑" w:hAnsi="Century Gothic" w:cs="Arial"/>
+                <w:lang w:eastAsia="zh-TW"/>
+              </w:rPr>
+              <w:t>for</w:t>
+            </w:r>
+            <w:proofErr w:type="gramEnd"/>
+            <w:r>
+              <w:rPr>
+                <w:rFonts w:ascii="Century Gothic" w:eastAsia="文鼎中黑" w:hAnsi="Century Gothic" w:cs="Arial"/>
+                <w:lang w:eastAsia="zh-TW"/>
+              </w:rPr>
+              <w:t xml:space="preserve"> alphabet</w:t>
             </w:r>
           </w:p>
         </w:tc>
@@ -17444,12 +17930,14 @@
                 <w:rFonts w:ascii="Century Gothic" w:eastAsia="文鼎中黑" w:hAnsi="Century Gothic" w:cs="Arial"/>
               </w:rPr>
             </w:pPr>
+            <w:proofErr w:type="spellStart"/>
             <w:r>
               <w:rPr>
                 <w:rFonts w:ascii="Century Gothic" w:eastAsia="文鼎中黑" w:hAnsi="Century Gothic" w:cs="Arial"/>
               </w:rPr>
               <w:t>TableName.ColumnName</w:t>
             </w:r>
+            <w:proofErr w:type="spellEnd"/>
           </w:p>
         </w:tc>
         <w:tc>
@@ -17959,6 +18447,7 @@
                 <w:lang w:eastAsia="zh-CN"/>
               </w:rPr>
             </w:pPr>
+            <w:proofErr w:type="spellStart"/>
             <w:r>
               <w:rPr>
                 <w:rFonts w:ascii="Century Gothic" w:eastAsia="文鼎中黑" w:hAnsi="Century Gothic" w:hint="eastAsia"/>
@@ -17979,6 +18468,7 @@
               </w:rPr>
               <w:t>er</w:t>
             </w:r>
+            <w:proofErr w:type="spellEnd"/>
           </w:p>
         </w:tc>
         <w:tc>
@@ -18021,11 +18511,19 @@
                 <w:lang w:eastAsia="zh-CN"/>
               </w:rPr>
             </w:pPr>
+            <w:proofErr w:type="gramStart"/>
             <w:r>
               <w:rPr>
                 <w:rFonts w:ascii="Century Gothic" w:eastAsia="文鼎中黑" w:hAnsi="Century Gothic"/>
               </w:rPr>
-              <w:t xml:space="preserve">then the applicant’s name and e-mail should be displayed in the </w:t>
+              <w:t>then</w:t>
+            </w:r>
+            <w:proofErr w:type="gramEnd"/>
+            <w:r>
+              <w:rPr>
+                <w:rFonts w:ascii="Century Gothic" w:eastAsia="文鼎中黑" w:hAnsi="Century Gothic"/>
+              </w:rPr>
+              <w:t xml:space="preserve"> the applicant’s name and e-mail should be displayed in the </w:t>
             </w:r>
             <w:r>
               <w:rPr>
@@ -19381,7 +19879,23 @@
                 <w:rFonts w:ascii="Century Gothic" w:eastAsia="文鼎中黑" w:hAnsi="Century Gothic" w:cs="Arial"/>
                 <w:lang w:eastAsia="zh-TW"/>
               </w:rPr>
-              <w:t>‘ ‘ for alphabet</w:t>
+              <w:t xml:space="preserve">‘ ‘ </w:t>
+            </w:r>
+            <w:proofErr w:type="gramStart"/>
+            <w:r>
+              <w:rPr>
+                <w:rFonts w:ascii="Century Gothic" w:eastAsia="文鼎中黑" w:hAnsi="Century Gothic" w:cs="Arial"/>
+                <w:lang w:eastAsia="zh-TW"/>
+              </w:rPr>
+              <w:t>for</w:t>
+            </w:r>
+            <w:proofErr w:type="gramEnd"/>
+            <w:r>
+              <w:rPr>
+                <w:rFonts w:ascii="Century Gothic" w:eastAsia="文鼎中黑" w:hAnsi="Century Gothic" w:cs="Arial"/>
+                <w:lang w:eastAsia="zh-TW"/>
+              </w:rPr>
+              <w:t xml:space="preserve"> alphabet</w:t>
             </w:r>
           </w:p>
         </w:tc>
@@ -19448,12 +19962,14 @@
                 <w:rFonts w:ascii="Century Gothic" w:eastAsia="文鼎中黑" w:hAnsi="Century Gothic" w:cs="Arial"/>
               </w:rPr>
             </w:pPr>
+            <w:proofErr w:type="spellStart"/>
             <w:r>
               <w:rPr>
                 <w:rFonts w:ascii="Century Gothic" w:eastAsia="文鼎中黑" w:hAnsi="Century Gothic" w:cs="Arial"/>
               </w:rPr>
               <w:t>TableName.ColumnName</w:t>
             </w:r>
+            <w:proofErr w:type="spellEnd"/>
           </w:p>
         </w:tc>
         <w:tc>
@@ -19947,6 +20463,7 @@
                 <w:lang w:eastAsia="zh-CN"/>
               </w:rPr>
             </w:pPr>
+            <w:proofErr w:type="spellStart"/>
             <w:r>
               <w:rPr>
                 <w:rFonts w:ascii="Century Gothic" w:eastAsia="文鼎中黑" w:hAnsi="Century Gothic" w:hint="eastAsia"/>
@@ -19967,6 +20484,7 @@
               </w:rPr>
               <w:t>er</w:t>
             </w:r>
+            <w:proofErr w:type="spellEnd"/>
           </w:p>
         </w:tc>
         <w:tc>
@@ -20009,11 +20527,19 @@
                 <w:lang w:eastAsia="zh-CN"/>
               </w:rPr>
             </w:pPr>
+            <w:proofErr w:type="gramStart"/>
             <w:r>
               <w:rPr>
                 <w:rFonts w:ascii="Century Gothic" w:eastAsia="文鼎中黑" w:hAnsi="Century Gothic"/>
               </w:rPr>
-              <w:t xml:space="preserve">then the applicant’s name and e-mail should be displayed in the </w:t>
+              <w:t>then</w:t>
+            </w:r>
+            <w:proofErr w:type="gramEnd"/>
+            <w:r>
+              <w:rPr>
+                <w:rFonts w:ascii="Century Gothic" w:eastAsia="文鼎中黑" w:hAnsi="Century Gothic"/>
+              </w:rPr>
+              <w:t xml:space="preserve"> the applicant’s name and e-mail should be displayed in the </w:t>
             </w:r>
             <w:r>
               <w:rPr>
@@ -21341,7 +21867,23 @@
                 <w:rFonts w:ascii="Century Gothic" w:eastAsia="文鼎中黑" w:hAnsi="Century Gothic" w:cs="Arial"/>
                 <w:lang w:eastAsia="zh-TW"/>
               </w:rPr>
-              <w:t>‘ ‘ for alphabet</w:t>
+              <w:t xml:space="preserve">‘ ‘ </w:t>
+            </w:r>
+            <w:proofErr w:type="gramStart"/>
+            <w:r>
+              <w:rPr>
+                <w:rFonts w:ascii="Century Gothic" w:eastAsia="文鼎中黑" w:hAnsi="Century Gothic" w:cs="Arial"/>
+                <w:lang w:eastAsia="zh-TW"/>
+              </w:rPr>
+              <w:t>for</w:t>
+            </w:r>
+            <w:proofErr w:type="gramEnd"/>
+            <w:r>
+              <w:rPr>
+                <w:rFonts w:ascii="Century Gothic" w:eastAsia="文鼎中黑" w:hAnsi="Century Gothic" w:cs="Arial"/>
+                <w:lang w:eastAsia="zh-TW"/>
+              </w:rPr>
+              <w:t xml:space="preserve"> alphabet</w:t>
             </w:r>
           </w:p>
         </w:tc>
@@ -21408,12 +21950,14 @@
                 <w:rFonts w:ascii="Century Gothic" w:eastAsia="文鼎中黑" w:hAnsi="Century Gothic" w:cs="Arial"/>
               </w:rPr>
             </w:pPr>
+            <w:proofErr w:type="spellStart"/>
             <w:r>
               <w:rPr>
                 <w:rFonts w:ascii="Century Gothic" w:eastAsia="文鼎中黑" w:hAnsi="Century Gothic" w:cs="Arial"/>
               </w:rPr>
               <w:t>TableName.ColumnName</w:t>
             </w:r>
+            <w:proofErr w:type="spellEnd"/>
           </w:p>
         </w:tc>
         <w:tc>
@@ -21907,6 +22451,7 @@
                 <w:lang w:eastAsia="zh-CN"/>
               </w:rPr>
             </w:pPr>
+            <w:proofErr w:type="spellStart"/>
             <w:r>
               <w:rPr>
                 <w:rFonts w:ascii="Century Gothic" w:eastAsia="文鼎中黑" w:hAnsi="Century Gothic" w:hint="eastAsia"/>
@@ -21927,6 +22472,7 @@
               </w:rPr>
               <w:t>er</w:t>
             </w:r>
+            <w:proofErr w:type="spellEnd"/>
           </w:p>
         </w:tc>
         <w:tc>
@@ -21969,11 +22515,19 @@
                 <w:lang w:eastAsia="zh-CN"/>
               </w:rPr>
             </w:pPr>
+            <w:proofErr w:type="gramStart"/>
             <w:r>
               <w:rPr>
                 <w:rFonts w:ascii="Century Gothic" w:eastAsia="文鼎中黑" w:hAnsi="Century Gothic"/>
               </w:rPr>
-              <w:t xml:space="preserve">then the applicant’s name and e-mail should be displayed in the </w:t>
+              <w:t>then</w:t>
+            </w:r>
+            <w:proofErr w:type="gramEnd"/>
+            <w:r>
+              <w:rPr>
+                <w:rFonts w:ascii="Century Gothic" w:eastAsia="文鼎中黑" w:hAnsi="Century Gothic"/>
+              </w:rPr>
+              <w:t xml:space="preserve"> the applicant’s name and e-mail should be displayed in the </w:t>
             </w:r>
             <w:r>
               <w:rPr>
@@ -23315,7 +23869,23 @@
                 <w:rFonts w:ascii="Century Gothic" w:eastAsia="文鼎中黑" w:hAnsi="Century Gothic" w:cs="Arial"/>
                 <w:lang w:eastAsia="zh-TW"/>
               </w:rPr>
-              <w:t>‘ ‘ for alphabet</w:t>
+              <w:t xml:space="preserve">‘ ‘ </w:t>
+            </w:r>
+            <w:proofErr w:type="gramStart"/>
+            <w:r>
+              <w:rPr>
+                <w:rFonts w:ascii="Century Gothic" w:eastAsia="文鼎中黑" w:hAnsi="Century Gothic" w:cs="Arial"/>
+                <w:lang w:eastAsia="zh-TW"/>
+              </w:rPr>
+              <w:t>for</w:t>
+            </w:r>
+            <w:proofErr w:type="gramEnd"/>
+            <w:r>
+              <w:rPr>
+                <w:rFonts w:ascii="Century Gothic" w:eastAsia="文鼎中黑" w:hAnsi="Century Gothic" w:cs="Arial"/>
+                <w:lang w:eastAsia="zh-TW"/>
+              </w:rPr>
+              <w:t xml:space="preserve"> alphabet</w:t>
             </w:r>
           </w:p>
         </w:tc>
@@ -23382,12 +23952,14 @@
                 <w:rFonts w:ascii="Century Gothic" w:eastAsia="文鼎中黑" w:hAnsi="Century Gothic" w:cs="Arial"/>
               </w:rPr>
             </w:pPr>
+            <w:proofErr w:type="spellStart"/>
             <w:r>
               <w:rPr>
                 <w:rFonts w:ascii="Century Gothic" w:eastAsia="文鼎中黑" w:hAnsi="Century Gothic" w:cs="Arial"/>
               </w:rPr>
               <w:t>TableName.ColumnName</w:t>
             </w:r>
+            <w:proofErr w:type="spellEnd"/>
           </w:p>
         </w:tc>
         <w:tc>
@@ -23881,6 +24453,7 @@
                 <w:lang w:eastAsia="zh-CN"/>
               </w:rPr>
             </w:pPr>
+            <w:proofErr w:type="spellStart"/>
             <w:r>
               <w:rPr>
                 <w:rFonts w:ascii="Century Gothic" w:eastAsia="文鼎中黑" w:hAnsi="Century Gothic" w:hint="eastAsia"/>
@@ -23901,6 +24474,7 @@
               </w:rPr>
               <w:t>er</w:t>
             </w:r>
+            <w:proofErr w:type="spellEnd"/>
           </w:p>
         </w:tc>
         <w:tc>
@@ -23943,11 +24517,19 @@
                 <w:lang w:eastAsia="zh-CN"/>
               </w:rPr>
             </w:pPr>
+            <w:proofErr w:type="gramStart"/>
             <w:r>
               <w:rPr>
                 <w:rFonts w:ascii="Century Gothic" w:eastAsia="文鼎中黑" w:hAnsi="Century Gothic"/>
               </w:rPr>
-              <w:t xml:space="preserve">then the applicant’s name and e-mail should be displayed in the </w:t>
+              <w:t>then</w:t>
+            </w:r>
+            <w:proofErr w:type="gramEnd"/>
+            <w:r>
+              <w:rPr>
+                <w:rFonts w:ascii="Century Gothic" w:eastAsia="文鼎中黑" w:hAnsi="Century Gothic"/>
+              </w:rPr>
+              <w:t xml:space="preserve"> the applicant’s name and e-mail should be displayed in the </w:t>
             </w:r>
             <w:r>
               <w:rPr>
@@ -25289,7 +25871,23 @@
                 <w:rFonts w:ascii="Century Gothic" w:eastAsia="文鼎中黑" w:hAnsi="Century Gothic" w:cs="Arial"/>
                 <w:lang w:eastAsia="zh-TW"/>
               </w:rPr>
-              <w:t>‘ ‘ for alphabet</w:t>
+              <w:t xml:space="preserve">‘ ‘ </w:t>
+            </w:r>
+            <w:proofErr w:type="gramStart"/>
+            <w:r>
+              <w:rPr>
+                <w:rFonts w:ascii="Century Gothic" w:eastAsia="文鼎中黑" w:hAnsi="Century Gothic" w:cs="Arial"/>
+                <w:lang w:eastAsia="zh-TW"/>
+              </w:rPr>
+              <w:t>for</w:t>
+            </w:r>
+            <w:proofErr w:type="gramEnd"/>
+            <w:r>
+              <w:rPr>
+                <w:rFonts w:ascii="Century Gothic" w:eastAsia="文鼎中黑" w:hAnsi="Century Gothic" w:cs="Arial"/>
+                <w:lang w:eastAsia="zh-TW"/>
+              </w:rPr>
+              <w:t xml:space="preserve"> alphabet</w:t>
             </w:r>
           </w:p>
         </w:tc>
@@ -25356,12 +25954,14 @@
                 <w:rFonts w:ascii="Century Gothic" w:eastAsia="文鼎中黑" w:hAnsi="Century Gothic" w:cs="Arial"/>
               </w:rPr>
             </w:pPr>
+            <w:proofErr w:type="spellStart"/>
             <w:r>
               <w:rPr>
                 <w:rFonts w:ascii="Century Gothic" w:eastAsia="文鼎中黑" w:hAnsi="Century Gothic" w:cs="Arial"/>
               </w:rPr>
               <w:t>TableName.ColumnName</w:t>
             </w:r>
+            <w:proofErr w:type="spellEnd"/>
           </w:p>
         </w:tc>
         <w:tc>
@@ -25855,6 +26455,7 @@
                 <w:lang w:eastAsia="zh-CN"/>
               </w:rPr>
             </w:pPr>
+            <w:proofErr w:type="spellStart"/>
             <w:r>
               <w:rPr>
                 <w:rFonts w:ascii="Century Gothic" w:eastAsia="文鼎中黑" w:hAnsi="Century Gothic" w:hint="eastAsia"/>
@@ -25875,6 +26476,7 @@
               </w:rPr>
               <w:t>er</w:t>
             </w:r>
+            <w:proofErr w:type="spellEnd"/>
           </w:p>
         </w:tc>
         <w:tc>
@@ -25917,11 +26519,19 @@
                 <w:lang w:eastAsia="zh-CN"/>
               </w:rPr>
             </w:pPr>
+            <w:proofErr w:type="gramStart"/>
             <w:r>
               <w:rPr>
                 <w:rFonts w:ascii="Century Gothic" w:eastAsia="文鼎中黑" w:hAnsi="Century Gothic"/>
               </w:rPr>
-              <w:t xml:space="preserve">then the applicant’s name and e-mail should be displayed in the </w:t>
+              <w:t>then</w:t>
+            </w:r>
+            <w:proofErr w:type="gramEnd"/>
+            <w:r>
+              <w:rPr>
+                <w:rFonts w:ascii="Century Gothic" w:eastAsia="文鼎中黑" w:hAnsi="Century Gothic"/>
+              </w:rPr>
+              <w:t xml:space="preserve"> the applicant’s name and e-mail should be displayed in the </w:t>
             </w:r>
             <w:r>
               <w:rPr>
@@ -27249,7 +27859,23 @@
                 <w:rFonts w:ascii="Century Gothic" w:eastAsia="文鼎中黑" w:hAnsi="Century Gothic" w:cs="Arial"/>
                 <w:lang w:eastAsia="zh-TW"/>
               </w:rPr>
-              <w:t>‘ ‘ for alphabet</w:t>
+              <w:t xml:space="preserve">‘ ‘ </w:t>
+            </w:r>
+            <w:proofErr w:type="gramStart"/>
+            <w:r>
+              <w:rPr>
+                <w:rFonts w:ascii="Century Gothic" w:eastAsia="文鼎中黑" w:hAnsi="Century Gothic" w:cs="Arial"/>
+                <w:lang w:eastAsia="zh-TW"/>
+              </w:rPr>
+              <w:t>for</w:t>
+            </w:r>
+            <w:proofErr w:type="gramEnd"/>
+            <w:r>
+              <w:rPr>
+                <w:rFonts w:ascii="Century Gothic" w:eastAsia="文鼎中黑" w:hAnsi="Century Gothic" w:cs="Arial"/>
+                <w:lang w:eastAsia="zh-TW"/>
+              </w:rPr>
+              <w:t xml:space="preserve"> alphabet</w:t>
             </w:r>
           </w:p>
         </w:tc>
@@ -27316,12 +27942,14 @@
                 <w:rFonts w:ascii="Century Gothic" w:eastAsia="文鼎中黑" w:hAnsi="Century Gothic" w:cs="Arial"/>
               </w:rPr>
             </w:pPr>
+            <w:proofErr w:type="spellStart"/>
             <w:r>
               <w:rPr>
                 <w:rFonts w:ascii="Century Gothic" w:eastAsia="文鼎中黑" w:hAnsi="Century Gothic" w:cs="Arial"/>
               </w:rPr>
               <w:t>TableName.ColumnName</w:t>
             </w:r>
+            <w:proofErr w:type="spellEnd"/>
           </w:p>
         </w:tc>
         <w:tc>
@@ -27815,6 +28443,7 @@
                 <w:lang w:eastAsia="zh-CN"/>
               </w:rPr>
             </w:pPr>
+            <w:proofErr w:type="spellStart"/>
             <w:r>
               <w:rPr>
                 <w:rFonts w:ascii="Century Gothic" w:eastAsia="文鼎中黑" w:hAnsi="Century Gothic" w:hint="eastAsia"/>
@@ -27835,6 +28464,7 @@
               </w:rPr>
               <w:t>er</w:t>
             </w:r>
+            <w:proofErr w:type="spellEnd"/>
           </w:p>
         </w:tc>
         <w:tc>
@@ -27877,11 +28507,19 @@
                 <w:lang w:eastAsia="zh-CN"/>
               </w:rPr>
             </w:pPr>
+            <w:proofErr w:type="gramStart"/>
             <w:r>
               <w:rPr>
                 <w:rFonts w:ascii="Century Gothic" w:eastAsia="文鼎中黑" w:hAnsi="Century Gothic"/>
               </w:rPr>
-              <w:t xml:space="preserve">then the applicant’s name and e-mail should be displayed in the </w:t>
+              <w:t>then</w:t>
+            </w:r>
+            <w:proofErr w:type="gramEnd"/>
+            <w:r>
+              <w:rPr>
+                <w:rFonts w:ascii="Century Gothic" w:eastAsia="文鼎中黑" w:hAnsi="Century Gothic"/>
+              </w:rPr>
+              <w:t xml:space="preserve"> the applicant’s name and e-mail should be displayed in the </w:t>
             </w:r>
             <w:r>
               <w:rPr>
@@ -28737,7 +29375,7 @@
         <v:shape id="_x0000_s2065" type="#_x0000_t75" style="position:absolute;left:0;text-align:left;margin-left:-.1pt;margin-top:-11.8pt;width:79.65pt;height:40.5pt;z-index:251660800;mso-position-horizontal-relative:text;mso-position-vertical-relative:text">
           <v:imagedata r:id="rId2" o:title="" croptop="7982f" cropbottom="11974f" cropleft="3838f" cropright="1919f"/>
         </v:shape>
-        <o:OLEObject Type="Embed" ProgID="Word.Picture.8" ShapeID="_x0000_s2065" DrawAspect="Content" ObjectID="_1461223505" r:id="rId3"/>
+        <o:OLEObject Type="Embed" ProgID="Word.Picture.8" ShapeID="_x0000_s2065" DrawAspect="Content" ObjectID="_1461422043" r:id="rId3"/>
       </w:pict>
     </w:r>
     <w:r>
@@ -28935,6 +29573,7 @@
               <w:lang w:eastAsia="zh-TW"/>
             </w:rPr>
           </w:pPr>
+          <w:proofErr w:type="spellStart"/>
           <w:r>
             <w:rPr>
               <w:rFonts w:cs="Arial" w:hint="eastAsia"/>
@@ -28942,6 +29581,7 @@
             </w:rPr>
             <w:t>QPlay</w:t>
           </w:r>
+          <w:proofErr w:type="spellEnd"/>
           <w:r>
             <w:rPr>
               <w:rFonts w:eastAsia="PMingLiU" w:cs="Arial" w:hint="eastAsia"/>
@@ -28950,6 +29590,7 @@
             </w:rPr>
             <w:t xml:space="preserve"> </w:t>
           </w:r>
+          <w:proofErr w:type="spellStart"/>
           <w:r>
             <w:rPr>
               <w:rFonts w:cs="Arial" w:hint="eastAsia"/>
@@ -28957,6 +29598,7 @@
             </w:rPr>
             <w:t>LeaveAPP</w:t>
           </w:r>
+          <w:proofErr w:type="spellEnd"/>
           <w:r>
             <w:rPr>
               <w:rFonts w:eastAsia="PMingLiU" w:cs="Arial" w:hint="eastAsia"/>
@@ -29147,7 +29789,7 @@
             <w:rPr>
               <w:noProof/>
             </w:rPr>
-            <w:t>13</w:t>
+            <w:t>5</w:t>
           </w:r>
           <w:r>
             <w:fldChar w:fldCharType="end"/>
@@ -29155,27 +29797,14 @@
           <w:r>
             <w:t xml:space="preserve"> of </w:t>
           </w:r>
-          <w:r>
-            <w:fldChar w:fldCharType="begin"/>
-          </w:r>
-          <w:r>
-            <w:instrText xml:space="preserve"> NUMPAGES </w:instrText>
-          </w:r>
-          <w:r>
-            <w:fldChar w:fldCharType="separate"/>
-          </w:r>
-          <w:r>
-            <w:rPr>
-              <w:noProof/>
-            </w:rPr>
-            <w:t>21</w:t>
-          </w:r>
-          <w:r>
-            <w:rPr>
-              <w:noProof/>
-            </w:rPr>
-            <w:fldChar w:fldCharType="end"/>
-          </w:r>
+          <w:fldSimple w:instr=" NUMPAGES ">
+            <w:r>
+              <w:rPr>
+                <w:noProof/>
+              </w:rPr>
+              <w:t>22</w:t>
+            </w:r>
+          </w:fldSimple>
           <w:r>
             <w:fldChar w:fldCharType="begin"/>
           </w:r>
@@ -29299,7 +29928,7 @@
         <v:shape id="_x0000_s2064" type="#_x0000_t75" style="position:absolute;left:0;text-align:left;margin-left:-.9pt;margin-top:-7.7pt;width:79.65pt;height:40.5pt;z-index:251659776;mso-position-horizontal-relative:text;mso-position-vertical-relative:text">
           <v:imagedata r:id="rId2" o:title="" croptop="7982f" cropbottom="11974f" cropleft="3838f" cropright="1919f"/>
         </v:shape>
-        <o:OLEObject Type="Embed" ProgID="Word.Picture.8" ShapeID="_x0000_s2064" DrawAspect="Content" ObjectID="_1461223506" r:id="rId3"/>
+        <o:OLEObject Type="Embed" ProgID="Word.Picture.8" ShapeID="_x0000_s2064" DrawAspect="Content" ObjectID="_1461422044" r:id="rId3"/>
       </w:pict>
     </w:r>
     <w:r>
@@ -29448,7 +30077,7 @@
   <w:abstractNum w:abstractNumId="0">
     <w:nsid w:val="FFFFFF1D"/>
     <w:multiLevelType w:val="multilevel"/>
-    <w:tmpl w:val="730C18F0"/>
+    <w:tmpl w:val="79C017E6"/>
     <w:lvl w:ilvl="0">
       <w:start w:val="1"/>
       <w:numFmt w:val="bullet"/>
@@ -32971,7 +33600,7 @@
 </file>
 
 <file path=customXml/itemProps1.xml><?xml version="1.0" encoding="utf-8"?>
-<ds:datastoreItem xmlns:ds="http://schemas.openxmlformats.org/officeDocument/2006/customXml" ds:itemID="{76C68A1E-464B-9647-8457-C1751165949A}">
+<ds:datastoreItem xmlns:ds="http://schemas.openxmlformats.org/officeDocument/2006/customXml" ds:itemID="{DFB6189D-8FFC-5E4C-ADDD-A354A175841F}">
   <ds:schemaRefs>
     <ds:schemaRef ds:uri="http://schemas.openxmlformats.org/officeDocument/2006/bibliography"/>
   </ds:schemaRefs>

</xml_diff>